<commit_message>
adding rest of the products 3
</commit_message>
<xml_diff>
--- a/outputs/etikety_bagety_2017.docx
+++ b/outputs/etikety_bagety_2017.docx
@@ -1,6 +1,6 @@
 
 <file path=word/document.xml><?xml version="1.0" encoding="utf-8"?>
-<w:document xmlns:wpc="http://schemas.microsoft.com/office/word/2010/wordprocessingCanvas" xmlns:mo="http://schemas.microsoft.com/office/mac/office/2008/main" xmlns:mc="http://schemas.openxmlformats.org/markup-compatibility/2006" xmlns:mv="urn:schemas-microsoft-com:mac:vml" xmlns:o="urn:schemas-microsoft-com:office:office" xmlns:r="http://schemas.openxmlformats.org/officeDocument/2006/relationships" xmlns:m="http://schemas.openxmlformats.org/officeDocument/2006/math" xmlns:v="urn:schemas-microsoft-com:vml" xmlns:wp14="http://schemas.microsoft.com/office/word/2010/wordprocessingDrawing" xmlns:wp="http://schemas.openxmlformats.org/drawingml/2006/wordprocessingDrawing" xmlns:w10="urn:schemas-microsoft-com:office:word" xmlns:w="http://schemas.openxmlformats.org/wordprocessingml/2006/main" xmlns:w14="http://schemas.microsoft.com/office/word/2010/wordml" xmlns:w15="http://schemas.microsoft.com/office/word/2012/wordml" xmlns:wpg="http://schemas.microsoft.com/office/word/2010/wordprocessingGroup" xmlns:wpi="http://schemas.microsoft.com/office/word/2010/wordprocessingInk" xmlns:wne="http://schemas.microsoft.com/office/word/2006/wordml" xmlns:wps="http://schemas.microsoft.com/office/word/2010/wordprocessingShape" mc:Ignorable="w14 w15 wp14">
+<w:document xmlns:wpc="http://schemas.microsoft.com/office/word/2010/wordprocessingCanvas" xmlns:mc="http://schemas.openxmlformats.org/markup-compatibility/2006" xmlns:o="urn:schemas-microsoft-com:office:office" xmlns:r="http://schemas.openxmlformats.org/officeDocument/2006/relationships" xmlns:m="http://schemas.openxmlformats.org/officeDocument/2006/math" xmlns:v="urn:schemas-microsoft-com:vml" xmlns:wp14="http://schemas.microsoft.com/office/word/2010/wordprocessingDrawing" xmlns:wp="http://schemas.openxmlformats.org/drawingml/2006/wordprocessingDrawing" xmlns:w10="urn:schemas-microsoft-com:office:word" xmlns:w="http://schemas.openxmlformats.org/wordprocessingml/2006/main" xmlns:w14="http://schemas.microsoft.com/office/word/2010/wordml" xmlns:w15="http://schemas.microsoft.com/office/word/2012/wordml" xmlns:wpg="http://schemas.microsoft.com/office/word/2010/wordprocessingGroup" xmlns:wpi="http://schemas.microsoft.com/office/word/2010/wordprocessingInk" xmlns:wne="http://schemas.microsoft.com/office/word/2006/wordml" xmlns:wps="http://schemas.microsoft.com/office/word/2010/wordprocessingShape" mc:Ignorable="w14 w15 wp14">
   <w:body>
     <w:p>
       <w:pPr>
@@ -720,7 +720,33 @@
           <w:szCs w:val="17"/>
           <w:lang w:val="sk-SK"/>
         </w:rPr>
-        <w:t xml:space="preserve"> s.r.o.</w:t>
+        <w:t xml:space="preserve"> </w:t>
+      </w:r>
+      <w:proofErr w:type="spellStart"/>
+      <w:r>
+        <w:rPr>
+          <w:rFonts w:ascii="Calibri" w:eastAsia="Times New Roman" w:hAnsi="Calibri" w:cs="Times New Roman"/>
+          <w:b/>
+          <w:bCs/>
+          <w:color w:val="000000"/>
+          <w:sz w:val="24"/>
+          <w:szCs w:val="17"/>
+          <w:lang w:val="sk-SK"/>
+        </w:rPr>
+        <w:t>s.r.o</w:t>
+      </w:r>
+      <w:proofErr w:type="spellEnd"/>
+      <w:r>
+        <w:rPr>
+          <w:rFonts w:ascii="Calibri" w:eastAsia="Times New Roman" w:hAnsi="Calibri" w:cs="Times New Roman"/>
+          <w:b/>
+          <w:bCs/>
+          <w:color w:val="000000"/>
+          <w:sz w:val="24"/>
+          <w:szCs w:val="17"/>
+          <w:lang w:val="sk-SK"/>
+        </w:rPr>
+        <w:t>.</w:t>
       </w:r>
       <w:r>
         <w:rPr>
@@ -874,17 +900,7 @@
           <w:szCs w:val="17"/>
           <w:lang w:val="sk-SK"/>
         </w:rPr>
-        <w:t>cukor</w:t>
-      </w:r>
-      <w:r>
-        <w:rPr>
-          <w:rFonts w:ascii="Calibri" w:eastAsia="Times New Roman" w:hAnsi="Calibri" w:cs="Times New Roman"/>
-          <w:color w:val="000000"/>
-          <w:sz w:val="24"/>
-          <w:szCs w:val="17"/>
-          <w:lang w:val="sk-SK"/>
-        </w:rPr>
-        <w:t>.</w:t>
+        <w:t>cukor.</w:t>
       </w:r>
       <w:r>
         <w:rPr>
@@ -1425,7 +1441,33 @@
           <w:szCs w:val="17"/>
           <w:lang w:val="sk-SK"/>
         </w:rPr>
-        <w:t xml:space="preserve"> s.r.o.</w:t>
+        <w:t xml:space="preserve"> </w:t>
+      </w:r>
+      <w:proofErr w:type="spellStart"/>
+      <w:r>
+        <w:rPr>
+          <w:rFonts w:ascii="Calibri" w:eastAsia="Times New Roman" w:hAnsi="Calibri" w:cs="Times New Roman"/>
+          <w:b/>
+          <w:bCs/>
+          <w:color w:val="000000"/>
+          <w:sz w:val="24"/>
+          <w:szCs w:val="17"/>
+          <w:lang w:val="sk-SK"/>
+        </w:rPr>
+        <w:t>s.r.o</w:t>
+      </w:r>
+      <w:proofErr w:type="spellEnd"/>
+      <w:r>
+        <w:rPr>
+          <w:rFonts w:ascii="Calibri" w:eastAsia="Times New Roman" w:hAnsi="Calibri" w:cs="Times New Roman"/>
+          <w:b/>
+          <w:bCs/>
+          <w:color w:val="000000"/>
+          <w:sz w:val="24"/>
+          <w:szCs w:val="17"/>
+          <w:lang w:val="sk-SK"/>
+        </w:rPr>
+        <w:t>.</w:t>
       </w:r>
       <w:r>
         <w:rPr>
@@ -2421,7 +2463,33 @@
           <w:szCs w:val="17"/>
           <w:lang w:val="sk-SK"/>
         </w:rPr>
-        <w:t xml:space="preserve"> s.r.o.</w:t>
+        <w:t xml:space="preserve"> </w:t>
+      </w:r>
+      <w:proofErr w:type="spellStart"/>
+      <w:r>
+        <w:rPr>
+          <w:rFonts w:ascii="Calibri" w:eastAsia="Times New Roman" w:hAnsi="Calibri" w:cs="Times New Roman"/>
+          <w:b/>
+          <w:bCs/>
+          <w:color w:val="000000"/>
+          <w:sz w:val="24"/>
+          <w:szCs w:val="17"/>
+          <w:lang w:val="sk-SK"/>
+        </w:rPr>
+        <w:t>s.r.o</w:t>
+      </w:r>
+      <w:proofErr w:type="spellEnd"/>
+      <w:r>
+        <w:rPr>
+          <w:rFonts w:ascii="Calibri" w:eastAsia="Times New Roman" w:hAnsi="Calibri" w:cs="Times New Roman"/>
+          <w:b/>
+          <w:bCs/>
+          <w:color w:val="000000"/>
+          <w:sz w:val="24"/>
+          <w:szCs w:val="17"/>
+          <w:lang w:val="sk-SK"/>
+        </w:rPr>
+        <w:t>.</w:t>
       </w:r>
       <w:r>
         <w:rPr>
@@ -2626,27 +2694,7 @@
           <w:szCs w:val="17"/>
           <w:lang w:val="sk-SK"/>
         </w:rPr>
-        <w:t>bravčové stehno 70%, pitná voda 24%, jedlá soľ, konzervačná látka: E250, stabilizátory: E451, E450, zahusťovadlá: E407a, E415, cukor, antioxidanty: E316, E301</w:t>
-      </w:r>
-      <w:r>
-        <w:rPr>
-          <w:rFonts w:ascii="Calibri" w:eastAsia="Times New Roman" w:hAnsi="Calibri" w:cs="Times New Roman"/>
-          <w:color w:val="000000"/>
-          <w:sz w:val="24"/>
-          <w:szCs w:val="17"/>
-          <w:lang w:val="sk-SK"/>
-        </w:rPr>
-        <w:t>.</w:t>
-      </w:r>
-      <w:r>
-        <w:rPr>
-          <w:rFonts w:ascii="Calibri" w:eastAsia="Times New Roman" w:hAnsi="Calibri" w:cs="Times New Roman"/>
-          <w:color w:val="000000"/>
-          <w:sz w:val="24"/>
-          <w:szCs w:val="17"/>
-          <w:lang w:val="sk-SK"/>
-        </w:rPr>
-        <w:t> </w:t>
+        <w:t>bravčové stehno 70%, pitná voda 24%, jedlá soľ, konzervačná látka: E250, stabilizátory: E451, E450, zahusťovadlá: E407a, E415, cukor, antioxidanty: E316, E301. </w:t>
       </w:r>
       <w:r>
         <w:rPr>
@@ -3203,7 +3251,33 @@
           <w:szCs w:val="17"/>
           <w:lang w:val="sk-SK"/>
         </w:rPr>
-        <w:t xml:space="preserve"> s.r.o.</w:t>
+        <w:t xml:space="preserve"> </w:t>
+      </w:r>
+      <w:proofErr w:type="spellStart"/>
+      <w:r>
+        <w:rPr>
+          <w:rFonts w:ascii="Calibri" w:eastAsia="Times New Roman" w:hAnsi="Calibri" w:cs="Times New Roman"/>
+          <w:b/>
+          <w:bCs/>
+          <w:color w:val="000000"/>
+          <w:sz w:val="24"/>
+          <w:szCs w:val="17"/>
+          <w:lang w:val="sk-SK"/>
+        </w:rPr>
+        <w:t>s.r.o</w:t>
+      </w:r>
+      <w:proofErr w:type="spellEnd"/>
+      <w:r>
+        <w:rPr>
+          <w:rFonts w:ascii="Calibri" w:eastAsia="Times New Roman" w:hAnsi="Calibri" w:cs="Times New Roman"/>
+          <w:b/>
+          <w:bCs/>
+          <w:color w:val="000000"/>
+          <w:sz w:val="24"/>
+          <w:szCs w:val="17"/>
+          <w:lang w:val="sk-SK"/>
+        </w:rPr>
+        <w:t>.</w:t>
       </w:r>
       <w:r>
         <w:rPr>
@@ -4034,7 +4108,33 @@
           <w:szCs w:val="17"/>
           <w:lang w:val="sk-SK"/>
         </w:rPr>
-        <w:t xml:space="preserve"> s.r.o.</w:t>
+        <w:t xml:space="preserve"> </w:t>
+      </w:r>
+      <w:proofErr w:type="spellStart"/>
+      <w:r>
+        <w:rPr>
+          <w:rFonts w:ascii="Calibri" w:eastAsia="Times New Roman" w:hAnsi="Calibri" w:cs="Times New Roman"/>
+          <w:b/>
+          <w:bCs/>
+          <w:color w:val="000000"/>
+          <w:sz w:val="24"/>
+          <w:szCs w:val="17"/>
+          <w:lang w:val="sk-SK"/>
+        </w:rPr>
+        <w:t>s.r.o</w:t>
+      </w:r>
+      <w:proofErr w:type="spellEnd"/>
+      <w:r>
+        <w:rPr>
+          <w:rFonts w:ascii="Calibri" w:eastAsia="Times New Roman" w:hAnsi="Calibri" w:cs="Times New Roman"/>
+          <w:b/>
+          <w:bCs/>
+          <w:color w:val="000000"/>
+          <w:sz w:val="24"/>
+          <w:szCs w:val="17"/>
+          <w:lang w:val="sk-SK"/>
+        </w:rPr>
+        <w:t>.</w:t>
       </w:r>
       <w:r>
         <w:rPr>
@@ -4331,37 +4431,7 @@
           <w:szCs w:val="17"/>
           <w:lang w:val="sk-SK"/>
         </w:rPr>
-        <w:t>suš</w:t>
-      </w:r>
-      <w:r>
-        <w:rPr>
-          <w:rFonts w:ascii="Calibri" w:eastAsia="Times New Roman" w:hAnsi="Calibri" w:cs="Times New Roman"/>
-          <w:color w:val="000000"/>
-          <w:sz w:val="24"/>
-          <w:szCs w:val="17"/>
-          <w:lang w:val="sk-SK"/>
-        </w:rPr>
-        <w:t>e</w:t>
-      </w:r>
-      <w:r>
-        <w:rPr>
-          <w:rFonts w:ascii="Calibri" w:eastAsia="Times New Roman" w:hAnsi="Calibri" w:cs="Times New Roman"/>
-          <w:color w:val="000000"/>
-          <w:sz w:val="24"/>
-          <w:szCs w:val="17"/>
-          <w:lang w:val="sk-SK"/>
-        </w:rPr>
-        <w:t>n</w:t>
-      </w:r>
-      <w:r>
-        <w:rPr>
-          <w:rFonts w:ascii="Calibri" w:eastAsia="Times New Roman" w:hAnsi="Calibri" w:cs="Times New Roman"/>
-          <w:color w:val="000000"/>
-          <w:sz w:val="24"/>
-          <w:szCs w:val="17"/>
-          <w:lang w:val="sk-SK"/>
-        </w:rPr>
-        <w:t>á</w:t>
+        <w:t>sušená</w:t>
       </w:r>
       <w:r>
         <w:rPr>
@@ -4763,7 +4833,33 @@
           <w:szCs w:val="17"/>
           <w:lang w:val="sk-SK"/>
         </w:rPr>
-        <w:t xml:space="preserve"> s.r.o.</w:t>
+        <w:t xml:space="preserve"> </w:t>
+      </w:r>
+      <w:proofErr w:type="spellStart"/>
+      <w:r>
+        <w:rPr>
+          <w:rFonts w:ascii="Calibri" w:eastAsia="Times New Roman" w:hAnsi="Calibri" w:cs="Times New Roman"/>
+          <w:b/>
+          <w:bCs/>
+          <w:color w:val="000000"/>
+          <w:sz w:val="24"/>
+          <w:szCs w:val="17"/>
+          <w:lang w:val="sk-SK"/>
+        </w:rPr>
+        <w:t>s.r.o</w:t>
+      </w:r>
+      <w:proofErr w:type="spellEnd"/>
+      <w:r>
+        <w:rPr>
+          <w:rFonts w:ascii="Calibri" w:eastAsia="Times New Roman" w:hAnsi="Calibri" w:cs="Times New Roman"/>
+          <w:b/>
+          <w:bCs/>
+          <w:color w:val="000000"/>
+          <w:sz w:val="24"/>
+          <w:szCs w:val="17"/>
+          <w:lang w:val="sk-SK"/>
+        </w:rPr>
+        <w:t>.</w:t>
       </w:r>
       <w:r>
         <w:rPr>
@@ -5011,17 +5107,7 @@
           <w:szCs w:val="17"/>
           <w:lang w:val="sk-SK"/>
         </w:rPr>
-        <w:t>soľ</w:t>
-      </w:r>
-      <w:r>
-        <w:rPr>
-          <w:rFonts w:ascii="Calibri" w:eastAsia="Times New Roman" w:hAnsi="Calibri" w:cs="Times New Roman"/>
-          <w:color w:val="000000"/>
-          <w:sz w:val="24"/>
-          <w:szCs w:val="17"/>
-          <w:lang w:val="sk-SK"/>
-        </w:rPr>
-        <w:t>.</w:t>
+        <w:t>soľ.</w:t>
       </w:r>
       <w:r>
         <w:rPr>
@@ -5395,7 +5481,33 @@
           <w:szCs w:val="17"/>
           <w:lang w:val="sk-SK"/>
         </w:rPr>
-        <w:t xml:space="preserve"> s.r.o.</w:t>
+        <w:t xml:space="preserve"> </w:t>
+      </w:r>
+      <w:proofErr w:type="spellStart"/>
+      <w:r>
+        <w:rPr>
+          <w:rFonts w:ascii="Calibri" w:eastAsia="Times New Roman" w:hAnsi="Calibri" w:cs="Times New Roman"/>
+          <w:b/>
+          <w:bCs/>
+          <w:color w:val="000000"/>
+          <w:sz w:val="24"/>
+          <w:szCs w:val="17"/>
+          <w:lang w:val="sk-SK"/>
+        </w:rPr>
+        <w:t>s.r.o</w:t>
+      </w:r>
+      <w:proofErr w:type="spellEnd"/>
+      <w:r>
+        <w:rPr>
+          <w:rFonts w:ascii="Calibri" w:eastAsia="Times New Roman" w:hAnsi="Calibri" w:cs="Times New Roman"/>
+          <w:b/>
+          <w:bCs/>
+          <w:color w:val="000000"/>
+          <w:sz w:val="24"/>
+          <w:szCs w:val="17"/>
+          <w:lang w:val="sk-SK"/>
+        </w:rPr>
+        <w:t>.</w:t>
       </w:r>
       <w:r>
         <w:rPr>
@@ -6124,7 +6236,33 @@
           <w:szCs w:val="17"/>
           <w:lang w:val="sk-SK"/>
         </w:rPr>
-        <w:t xml:space="preserve"> s.r.o.</w:t>
+        <w:t xml:space="preserve"> </w:t>
+      </w:r>
+      <w:proofErr w:type="spellStart"/>
+      <w:r>
+        <w:rPr>
+          <w:rFonts w:ascii="Calibri" w:eastAsia="Times New Roman" w:hAnsi="Calibri" w:cs="Times New Roman"/>
+          <w:b/>
+          <w:bCs/>
+          <w:color w:val="000000"/>
+          <w:sz w:val="24"/>
+          <w:szCs w:val="17"/>
+          <w:lang w:val="sk-SK"/>
+        </w:rPr>
+        <w:t>s.r.o</w:t>
+      </w:r>
+      <w:proofErr w:type="spellEnd"/>
+      <w:r>
+        <w:rPr>
+          <w:rFonts w:ascii="Calibri" w:eastAsia="Times New Roman" w:hAnsi="Calibri" w:cs="Times New Roman"/>
+          <w:b/>
+          <w:bCs/>
+          <w:color w:val="000000"/>
+          <w:sz w:val="24"/>
+          <w:szCs w:val="17"/>
+          <w:lang w:val="sk-SK"/>
+        </w:rPr>
+        <w:t>.</w:t>
       </w:r>
       <w:r>
         <w:rPr>
@@ -6839,7 +6977,33 @@
           <w:szCs w:val="17"/>
           <w:lang w:val="sk-SK"/>
         </w:rPr>
-        <w:t xml:space="preserve"> s.r.o.</w:t>
+        <w:t xml:space="preserve"> </w:t>
+      </w:r>
+      <w:proofErr w:type="spellStart"/>
+      <w:r>
+        <w:rPr>
+          <w:rFonts w:ascii="Calibri" w:eastAsia="Times New Roman" w:hAnsi="Calibri" w:cs="Times New Roman"/>
+          <w:b/>
+          <w:bCs/>
+          <w:color w:val="000000"/>
+          <w:sz w:val="24"/>
+          <w:szCs w:val="17"/>
+          <w:lang w:val="sk-SK"/>
+        </w:rPr>
+        <w:t>s.r.o</w:t>
+      </w:r>
+      <w:proofErr w:type="spellEnd"/>
+      <w:r>
+        <w:rPr>
+          <w:rFonts w:ascii="Calibri" w:eastAsia="Times New Roman" w:hAnsi="Calibri" w:cs="Times New Roman"/>
+          <w:b/>
+          <w:bCs/>
+          <w:color w:val="000000"/>
+          <w:sz w:val="24"/>
+          <w:szCs w:val="17"/>
+          <w:lang w:val="sk-SK"/>
+        </w:rPr>
+        <w:t>.</w:t>
       </w:r>
       <w:r>
         <w:rPr>
@@ -7066,29 +7230,7 @@
           <w:szCs w:val="17"/>
           <w:lang w:val="sk-SK"/>
         </w:rPr>
-        <w:t xml:space="preserve"> (jedlá soľ max. 43%, paprika, cesnak, </w:t>
-      </w:r>
-      <w:proofErr w:type="spellStart"/>
-      <w:r>
-        <w:rPr>
-          <w:rFonts w:ascii="Calibri" w:eastAsia="Times New Roman" w:hAnsi="Calibri" w:cs="Times New Roman"/>
-          <w:color w:val="000000"/>
-          <w:sz w:val="24"/>
-          <w:szCs w:val="17"/>
-          <w:lang w:val="sk-SK"/>
-        </w:rPr>
-        <w:t>koriander</w:t>
-      </w:r>
-      <w:proofErr w:type="spellEnd"/>
-      <w:r>
-        <w:rPr>
-          <w:rFonts w:ascii="Calibri" w:eastAsia="Times New Roman" w:hAnsi="Calibri" w:cs="Times New Roman"/>
-          <w:color w:val="000000"/>
-          <w:sz w:val="24"/>
-          <w:szCs w:val="17"/>
-          <w:lang w:val="sk-SK"/>
-        </w:rPr>
-        <w:t xml:space="preserve">, HORČICA, rasca, </w:t>
+        <w:t xml:space="preserve"> (jedlá soľ max. 43%, paprika, cesnak, koriander, HORČICA, rasca, </w:t>
       </w:r>
       <w:r>
         <w:rPr>
@@ -7118,17 +7260,7 @@
           <w:szCs w:val="17"/>
           <w:lang w:val="sk-SK"/>
         </w:rPr>
-        <w:t>rafinovaný</w:t>
-      </w:r>
-      <w:r>
-        <w:rPr>
-          <w:rFonts w:ascii="Calibri" w:eastAsia="Times New Roman" w:hAnsi="Calibri" w:cs="Times New Roman"/>
-          <w:color w:val="000000"/>
-          <w:sz w:val="24"/>
-          <w:szCs w:val="17"/>
-          <w:lang w:val="sk-SK"/>
-        </w:rPr>
-        <w:t>.</w:t>
+        <w:t>rafinovaný.</w:t>
       </w:r>
       <w:r>
         <w:rPr>
@@ -7703,7 +7835,33 @@
           <w:szCs w:val="17"/>
           <w:lang w:val="sk-SK"/>
         </w:rPr>
-        <w:t xml:space="preserve"> s.r.o.</w:t>
+        <w:t xml:space="preserve"> </w:t>
+      </w:r>
+      <w:proofErr w:type="spellStart"/>
+      <w:r>
+        <w:rPr>
+          <w:rFonts w:ascii="Calibri" w:eastAsia="Times New Roman" w:hAnsi="Calibri" w:cs="Times New Roman"/>
+          <w:b/>
+          <w:bCs/>
+          <w:color w:val="000000"/>
+          <w:sz w:val="24"/>
+          <w:szCs w:val="17"/>
+          <w:lang w:val="sk-SK"/>
+        </w:rPr>
+        <w:t>s.r.o</w:t>
+      </w:r>
+      <w:proofErr w:type="spellEnd"/>
+      <w:r>
+        <w:rPr>
+          <w:rFonts w:ascii="Calibri" w:eastAsia="Times New Roman" w:hAnsi="Calibri" w:cs="Times New Roman"/>
+          <w:b/>
+          <w:bCs/>
+          <w:color w:val="000000"/>
+          <w:sz w:val="24"/>
+          <w:szCs w:val="17"/>
+          <w:lang w:val="sk-SK"/>
+        </w:rPr>
+        <w:t>.</w:t>
       </w:r>
       <w:r>
         <w:rPr>
@@ -7715,12 +7873,26 @@
         </w:rPr>
         <w:t>, Letisko Košice, 04175 Košice; prevádzka: Pri bitúnku 2, Košice. Dátum spotreby je číslo šarže. Množstvo/Hmotnosť: 219. Krajina pôvodu: Slovenská republika. Balené v ochrannej atmosfére. Skladujte v chlade pri teplote: 2-4°C. Po otvorení skonzumujte ihneď, alebo najneskôr do 1 hodiny. Spotrebujte do: viď. na obale.</w:t>
       </w:r>
+    </w:p>
+    <w:p>
+      <w:pPr>
+        <w:spacing w:after="0" w:line="240" w:lineRule="auto"/>
+        <w:jc w:val="both"/>
+        <w:rPr>
+          <w:rFonts w:ascii="Calibri" w:eastAsia="Times New Roman" w:hAnsi="Calibri" w:cs="Times New Roman"/>
+          <w:color w:val="000000"/>
+          <w:sz w:val="24"/>
+          <w:szCs w:val="17"/>
+          <w:lang w:val="sk-SK"/>
+        </w:rPr>
+      </w:pPr>
     </w:p>
     <w:p>
       <w:pPr>
         <w:tabs>
           <w:tab w:val="left" w:pos="2838"/>
         </w:tabs>
+        <w:jc w:val="center"/>
         <w:rPr>
           <w:sz w:val="40"/>
           <w:lang w:val="sk-SK"/>
@@ -7729,10 +7901,2459 @@
       <w:r>
         <w:rPr>
           <w:sz w:val="40"/>
-          <w:lang w:val="sk-SK"/>
-        </w:rPr>
-        <w:tab/>
-      </w:r>
+          <w:highlight w:val="yellow"/>
+          <w:lang w:val="sk-SK"/>
+        </w:rPr>
+        <w:lastRenderedPageBreak/>
+        <w:t>***   DOPLNENE   ***</w:t>
+      </w:r>
+    </w:p>
+    <w:p>
+      <w:pPr>
+        <w:tabs>
+          <w:tab w:val="left" w:pos="2838"/>
+        </w:tabs>
+        <w:rPr>
+          <w:sz w:val="40"/>
+          <w:lang w:val="sk-SK"/>
+        </w:rPr>
+      </w:pPr>
+    </w:p>
+    <w:p>
+      <w:pPr>
+        <w:spacing w:after="0" w:line="240" w:lineRule="auto"/>
+        <w:jc w:val="center"/>
+        <w:rPr>
+          <w:rFonts w:ascii="Gill Sans MT Ext Condensed Bold" w:eastAsia="Times New Roman" w:hAnsi="Gill Sans MT Ext Condensed Bold" w:cs="Times New Roman"/>
+          <w:b/>
+          <w:bCs/>
+          <w:color w:val="FF0000"/>
+          <w:sz w:val="56"/>
+          <w:szCs w:val="56"/>
+          <w:lang w:val="sk-SK"/>
+        </w:rPr>
+      </w:pPr>
+      <w:proofErr w:type="spellStart"/>
+      <w:r>
+        <w:rPr>
+          <w:rFonts w:ascii="Gill Sans MT Ext Condensed Bold" w:eastAsia="Times New Roman" w:hAnsi="Gill Sans MT Ext Condensed Bold" w:cs="Times New Roman"/>
+          <w:b/>
+          <w:bCs/>
+          <w:color w:val="FF0000"/>
+          <w:sz w:val="56"/>
+          <w:szCs w:val="56"/>
+          <w:lang w:val="sk-SK"/>
+        </w:rPr>
+        <w:t>Golden</w:t>
+      </w:r>
+      <w:proofErr w:type="spellEnd"/>
+      <w:r>
+        <w:rPr>
+          <w:rFonts w:ascii="Gill Sans MT Ext Condensed Bold" w:eastAsia="Times New Roman" w:hAnsi="Gill Sans MT Ext Condensed Bold" w:cs="Times New Roman"/>
+          <w:b/>
+          <w:bCs/>
+          <w:color w:val="FF0000"/>
+          <w:sz w:val="56"/>
+          <w:szCs w:val="56"/>
+          <w:lang w:val="sk-SK"/>
+        </w:rPr>
+        <w:t xml:space="preserve"> </w:t>
+      </w:r>
+      <w:proofErr w:type="spellStart"/>
+      <w:r>
+        <w:rPr>
+          <w:rFonts w:ascii="Gill Sans MT Ext Condensed Bold" w:eastAsia="Times New Roman" w:hAnsi="Gill Sans MT Ext Condensed Bold" w:cs="Times New Roman"/>
+          <w:b/>
+          <w:bCs/>
+          <w:color w:val="FF0000"/>
+          <w:sz w:val="56"/>
+          <w:szCs w:val="56"/>
+          <w:lang w:val="sk-SK"/>
+        </w:rPr>
+        <w:t>Nuggets</w:t>
+      </w:r>
+      <w:proofErr w:type="spellEnd"/>
+    </w:p>
+    <w:p>
+      <w:pPr>
+        <w:spacing w:after="0" w:line="240" w:lineRule="auto"/>
+        <w:jc w:val="both"/>
+        <w:rPr>
+          <w:rFonts w:ascii="Calibri" w:eastAsia="Times New Roman" w:hAnsi="Calibri" w:cs="Times New Roman"/>
+          <w:color w:val="000000"/>
+          <w:sz w:val="24"/>
+          <w:szCs w:val="24"/>
+          <w:lang w:val="sk-SK"/>
+        </w:rPr>
+      </w:pPr>
+      <w:r>
+        <w:rPr>
+          <w:rFonts w:ascii="Calibri" w:eastAsia="Times New Roman" w:hAnsi="Calibri" w:cs="Times New Roman"/>
+          <w:color w:val="000000"/>
+          <w:sz w:val="17"/>
+          <w:szCs w:val="17"/>
+          <w:lang w:val="sk-SK"/>
+        </w:rPr>
+        <w:br/>
+      </w:r>
+      <w:r>
+        <w:rPr>
+          <w:rFonts w:ascii="Calibri" w:eastAsia="Times New Roman" w:hAnsi="Calibri" w:cs="Times New Roman"/>
+          <w:color w:val="000000"/>
+          <w:sz w:val="24"/>
+          <w:szCs w:val="24"/>
+          <w:lang w:val="sk-SK"/>
+        </w:rPr>
+        <w:t>Plnený/obložený pekárenský výrobok</w:t>
+      </w:r>
+      <w:r>
+        <w:rPr>
+          <w:rFonts w:ascii="Calibri" w:eastAsia="Times New Roman" w:hAnsi="Calibri" w:cs="Times New Roman"/>
+          <w:color w:val="000000"/>
+          <w:sz w:val="24"/>
+          <w:szCs w:val="24"/>
+          <w:lang w:val="sk-SK"/>
+        </w:rPr>
+        <w:br/>
+      </w:r>
+      <w:r>
+        <w:rPr>
+          <w:rFonts w:ascii="Calibri" w:eastAsia="Times New Roman" w:hAnsi="Calibri" w:cs="Times New Roman"/>
+          <w:b/>
+          <w:bCs/>
+          <w:color w:val="000000"/>
+          <w:sz w:val="24"/>
+          <w:szCs w:val="24"/>
+          <w:u w:val="single"/>
+          <w:lang w:val="sk-SK"/>
+        </w:rPr>
+        <w:t>Zloženie:</w:t>
+      </w:r>
+      <w:r>
+        <w:rPr>
+          <w:rFonts w:ascii="Calibri" w:eastAsia="Times New Roman" w:hAnsi="Calibri" w:cs="Times New Roman"/>
+          <w:color w:val="000000"/>
+          <w:sz w:val="24"/>
+          <w:szCs w:val="24"/>
+          <w:lang w:val="sk-SK"/>
+        </w:rPr>
+        <w:br/>
+      </w:r>
+      <w:r>
+        <w:rPr>
+          <w:rFonts w:ascii="Calibri" w:eastAsia="Times New Roman" w:hAnsi="Calibri" w:cs="Times New Roman"/>
+          <w:b/>
+          <w:bCs/>
+          <w:color w:val="000000"/>
+          <w:sz w:val="24"/>
+          <w:szCs w:val="24"/>
+          <w:lang w:val="sk-SK"/>
+        </w:rPr>
+        <w:t>bageta francúzska 49,59 %: </w:t>
+      </w:r>
+      <w:r>
+        <w:rPr>
+          <w:rFonts w:ascii="Calibri" w:eastAsia="Times New Roman" w:hAnsi="Calibri" w:cs="Times New Roman"/>
+          <w:color w:val="000000"/>
+          <w:sz w:val="24"/>
+          <w:szCs w:val="24"/>
+          <w:lang w:val="sk-SK"/>
+        </w:rPr>
+        <w:t xml:space="preserve">PŠENIČNÁ múka, pitná voda, repkový olej, droždie, regulátor kyslosti: E263, múku upravujúca látka: E300, E920, jedlá soľ s jódom, cukor. </w:t>
+      </w:r>
+      <w:proofErr w:type="spellStart"/>
+      <w:r>
+        <w:rPr>
+          <w:rFonts w:ascii="Calibri" w:eastAsia="Times New Roman" w:hAnsi="Calibri" w:cs="Times New Roman"/>
+          <w:b/>
+          <w:bCs/>
+          <w:color w:val="000000"/>
+          <w:sz w:val="24"/>
+          <w:szCs w:val="24"/>
+          <w:lang w:val="sk-SK"/>
+        </w:rPr>
+        <w:t>nuggets</w:t>
+      </w:r>
+      <w:proofErr w:type="spellEnd"/>
+      <w:r>
+        <w:rPr>
+          <w:rFonts w:ascii="Calibri" w:eastAsia="Times New Roman" w:hAnsi="Calibri" w:cs="Times New Roman"/>
+          <w:b/>
+          <w:bCs/>
+          <w:color w:val="000000"/>
+          <w:sz w:val="24"/>
+          <w:szCs w:val="24"/>
+          <w:lang w:val="sk-SK"/>
+        </w:rPr>
+        <w:t xml:space="preserve"> 25,62 %: </w:t>
+      </w:r>
+      <w:r>
+        <w:rPr>
+          <w:rFonts w:ascii="Calibri" w:eastAsia="Times New Roman" w:hAnsi="Calibri" w:cs="Times New Roman"/>
+          <w:color w:val="000000"/>
+          <w:sz w:val="24"/>
+          <w:szCs w:val="24"/>
+          <w:lang w:val="sk-SK"/>
+        </w:rPr>
+        <w:t xml:space="preserve">kuracie mäso(65%), rastlinný olej (bavlníkový a slnečnicový), PŠENIČNÁ múka, voda, kukuričná múka, škrob, STRÚHANKA (PŠENIČNÁ múka, jedlá soľ, droždie), jedlá soľ, stabilizátor (E450i), kypriaca látka (E450i), sušené odstredené MLIEKO, </w:t>
+      </w:r>
+      <w:proofErr w:type="spellStart"/>
+      <w:r>
+        <w:rPr>
+          <w:rFonts w:ascii="Calibri" w:eastAsia="Times New Roman" w:hAnsi="Calibri" w:cs="Times New Roman"/>
+          <w:color w:val="000000"/>
+          <w:sz w:val="24"/>
+          <w:szCs w:val="24"/>
+          <w:lang w:val="sk-SK"/>
+        </w:rPr>
+        <w:t>dextróza</w:t>
+      </w:r>
+      <w:proofErr w:type="spellEnd"/>
+      <w:r>
+        <w:rPr>
+          <w:rFonts w:ascii="Calibri" w:eastAsia="Times New Roman" w:hAnsi="Calibri" w:cs="Times New Roman"/>
+          <w:color w:val="000000"/>
+          <w:sz w:val="24"/>
+          <w:szCs w:val="24"/>
+          <w:lang w:val="sk-SK"/>
+        </w:rPr>
+        <w:t>, korenie a zahusťovadlo (E412). </w:t>
+      </w:r>
+      <w:r>
+        <w:rPr>
+          <w:rFonts w:ascii="Calibri" w:eastAsia="Times New Roman" w:hAnsi="Calibri" w:cs="Times New Roman"/>
+          <w:b/>
+          <w:bCs/>
+          <w:color w:val="000000"/>
+          <w:sz w:val="24"/>
+          <w:szCs w:val="24"/>
+          <w:lang w:val="sk-SK"/>
+        </w:rPr>
+        <w:t>majonéza RISO 20,66 %: </w:t>
+      </w:r>
+      <w:r>
+        <w:rPr>
+          <w:rFonts w:ascii="Calibri" w:eastAsia="Times New Roman" w:hAnsi="Calibri" w:cs="Times New Roman"/>
+          <w:color w:val="000000"/>
+          <w:sz w:val="24"/>
+          <w:szCs w:val="24"/>
+          <w:lang w:val="sk-SK"/>
+        </w:rPr>
+        <w:t xml:space="preserve">repkový olej, pitná voda, </w:t>
+      </w:r>
+      <w:r>
+        <w:rPr>
+          <w:rFonts w:ascii="Calibri" w:eastAsia="Times New Roman" w:hAnsi="Calibri" w:cs="Times New Roman"/>
+          <w:color w:val="000000"/>
+          <w:sz w:val="24"/>
+          <w:szCs w:val="24"/>
+          <w:lang w:val="sk-SK"/>
+        </w:rPr>
+        <w:t>paradajkový</w:t>
+      </w:r>
+      <w:r>
+        <w:rPr>
+          <w:rFonts w:ascii="Calibri" w:eastAsia="Times New Roman" w:hAnsi="Calibri" w:cs="Times New Roman"/>
+          <w:color w:val="000000"/>
+          <w:sz w:val="24"/>
+          <w:szCs w:val="24"/>
+          <w:lang w:val="sk-SK"/>
+        </w:rPr>
+        <w:t xml:space="preserve"> pretlak, cukor, kvasný ocot liehový, modifikovaný škrob a stabilizátory (E412, E415, E410), korenia (jedlá soľ, cukor, korenie, sušená zelenina (cibuľa), </w:t>
+      </w:r>
+      <w:r>
+        <w:rPr>
+          <w:rFonts w:ascii="Calibri" w:eastAsia="Times New Roman" w:hAnsi="Calibri" w:cs="Times New Roman"/>
+          <w:color w:val="000000"/>
+          <w:sz w:val="24"/>
+          <w:szCs w:val="24"/>
+          <w:lang w:val="sk-SK"/>
+        </w:rPr>
+        <w:t>aróma</w:t>
+      </w:r>
+      <w:r>
+        <w:rPr>
+          <w:rFonts w:ascii="Calibri" w:eastAsia="Times New Roman" w:hAnsi="Calibri" w:cs="Times New Roman"/>
+          <w:color w:val="000000"/>
+          <w:sz w:val="24"/>
+          <w:szCs w:val="24"/>
+          <w:lang w:val="sk-SK"/>
+        </w:rPr>
+        <w:t xml:space="preserve">, </w:t>
+      </w:r>
+      <w:proofErr w:type="spellStart"/>
+      <w:r>
+        <w:rPr>
+          <w:rFonts w:ascii="Calibri" w:eastAsia="Times New Roman" w:hAnsi="Calibri" w:cs="Times New Roman"/>
+          <w:color w:val="000000"/>
+          <w:sz w:val="24"/>
+          <w:szCs w:val="24"/>
+          <w:lang w:val="sk-SK"/>
+        </w:rPr>
+        <w:t>maltodextrín</w:t>
+      </w:r>
+      <w:proofErr w:type="spellEnd"/>
+      <w:r>
+        <w:rPr>
+          <w:rFonts w:ascii="Calibri" w:eastAsia="Times New Roman" w:hAnsi="Calibri" w:cs="Times New Roman"/>
+          <w:color w:val="000000"/>
+          <w:sz w:val="24"/>
+          <w:szCs w:val="24"/>
+          <w:lang w:val="sk-SK"/>
+        </w:rPr>
+        <w:t xml:space="preserve">, látka </w:t>
+      </w:r>
+      <w:r>
+        <w:rPr>
+          <w:rFonts w:ascii="Calibri" w:eastAsia="Times New Roman" w:hAnsi="Calibri" w:cs="Times New Roman"/>
+          <w:color w:val="000000"/>
+          <w:sz w:val="24"/>
+          <w:szCs w:val="24"/>
+          <w:lang w:val="sk-SK"/>
+        </w:rPr>
+        <w:t>zvýrazňujúca</w:t>
+      </w:r>
+      <w:r>
+        <w:rPr>
+          <w:rFonts w:ascii="Calibri" w:eastAsia="Times New Roman" w:hAnsi="Calibri" w:cs="Times New Roman"/>
+          <w:color w:val="000000"/>
+          <w:sz w:val="24"/>
+          <w:szCs w:val="24"/>
+          <w:lang w:val="sk-SK"/>
+        </w:rPr>
+        <w:t xml:space="preserve"> chuť a vôňu (E621), antioxidant (E330), byliny, regulátor kyslosti (E262), horčica, chren, extrakty korenia, farbivo (E160a), horčica (pitná voda, horčičné semeno, kvasný ocot liehový, jedlá soľ, korenie), vaječné žĺtky, regulátor kyslosti (E330), jedlá soľ, farbivo (</w:t>
+      </w:r>
+      <w:proofErr w:type="spellStart"/>
+      <w:r>
+        <w:rPr>
+          <w:rFonts w:ascii="Calibri" w:eastAsia="Times New Roman" w:hAnsi="Calibri" w:cs="Times New Roman"/>
+          <w:color w:val="000000"/>
+          <w:sz w:val="24"/>
+          <w:szCs w:val="24"/>
+          <w:lang w:val="sk-SK"/>
+        </w:rPr>
+        <w:t>karotény</w:t>
+      </w:r>
+      <w:proofErr w:type="spellEnd"/>
+      <w:r>
+        <w:rPr>
+          <w:rFonts w:ascii="Calibri" w:eastAsia="Times New Roman" w:hAnsi="Calibri" w:cs="Times New Roman"/>
+          <w:color w:val="000000"/>
+          <w:sz w:val="24"/>
+          <w:szCs w:val="24"/>
+          <w:lang w:val="sk-SK"/>
+        </w:rPr>
+        <w:t xml:space="preserve">), </w:t>
+      </w:r>
+      <w:proofErr w:type="spellStart"/>
+      <w:r>
+        <w:rPr>
+          <w:rFonts w:ascii="Calibri" w:eastAsia="Times New Roman" w:hAnsi="Calibri" w:cs="Times New Roman"/>
+          <w:color w:val="000000"/>
+          <w:sz w:val="24"/>
+          <w:szCs w:val="24"/>
+          <w:lang w:val="sk-SK"/>
+        </w:rPr>
+        <w:t>konzervant</w:t>
+      </w:r>
+      <w:proofErr w:type="spellEnd"/>
+      <w:r>
+        <w:rPr>
+          <w:rFonts w:ascii="Calibri" w:eastAsia="Times New Roman" w:hAnsi="Calibri" w:cs="Times New Roman"/>
+          <w:color w:val="000000"/>
+          <w:sz w:val="24"/>
+          <w:szCs w:val="24"/>
+          <w:lang w:val="sk-SK"/>
+        </w:rPr>
+        <w:t xml:space="preserve"> (E202), extrakty korení (extrakty korení, cukor, glukózový sirup, pitná voda, repkový olej). </w:t>
+      </w:r>
+      <w:r>
+        <w:rPr>
+          <w:rFonts w:ascii="Calibri" w:eastAsia="Times New Roman" w:hAnsi="Calibri" w:cs="Times New Roman"/>
+          <w:b/>
+          <w:bCs/>
+          <w:color w:val="000000"/>
+          <w:sz w:val="24"/>
+          <w:szCs w:val="24"/>
+          <w:lang w:val="sk-SK"/>
+        </w:rPr>
+        <w:t xml:space="preserve">šalát </w:t>
+      </w:r>
+      <w:proofErr w:type="spellStart"/>
+      <w:r>
+        <w:rPr>
+          <w:rFonts w:ascii="Calibri" w:eastAsia="Times New Roman" w:hAnsi="Calibri" w:cs="Times New Roman"/>
+          <w:b/>
+          <w:bCs/>
+          <w:color w:val="000000"/>
+          <w:sz w:val="24"/>
+          <w:szCs w:val="24"/>
+          <w:lang w:val="sk-SK"/>
+        </w:rPr>
+        <w:t>little</w:t>
+      </w:r>
+      <w:proofErr w:type="spellEnd"/>
+      <w:r>
+        <w:rPr>
+          <w:rFonts w:ascii="Calibri" w:eastAsia="Times New Roman" w:hAnsi="Calibri" w:cs="Times New Roman"/>
+          <w:b/>
+          <w:bCs/>
+          <w:color w:val="000000"/>
+          <w:sz w:val="24"/>
+          <w:szCs w:val="24"/>
+          <w:lang w:val="sk-SK"/>
+        </w:rPr>
+        <w:t xml:space="preserve"> gem 4,13 %: </w:t>
+      </w:r>
+      <w:r>
+        <w:rPr>
+          <w:rFonts w:ascii="Calibri" w:eastAsia="Times New Roman" w:hAnsi="Calibri" w:cs="Times New Roman"/>
+          <w:color w:val="000000"/>
+          <w:sz w:val="24"/>
+          <w:szCs w:val="24"/>
+          <w:lang w:val="sk-SK"/>
+        </w:rPr>
+        <w:br/>
+      </w:r>
+      <w:r>
+        <w:rPr>
+          <w:rFonts w:ascii="Calibri" w:eastAsia="Times New Roman" w:hAnsi="Calibri" w:cs="Times New Roman"/>
+          <w:b/>
+          <w:bCs/>
+          <w:color w:val="000000"/>
+          <w:sz w:val="24"/>
+          <w:szCs w:val="24"/>
+          <w:lang w:val="sk-SK"/>
+        </w:rPr>
+        <w:t>Alergény:</w:t>
+      </w:r>
+      <w:r>
+        <w:rPr>
+          <w:rFonts w:ascii="Calibri" w:eastAsia="Times New Roman" w:hAnsi="Calibri" w:cs="Times New Roman"/>
+          <w:color w:val="000000"/>
+          <w:sz w:val="24"/>
+          <w:szCs w:val="24"/>
+          <w:lang w:val="sk-SK"/>
+        </w:rPr>
+        <w:t> pšenica,</w:t>
+      </w:r>
+      <w:r>
+        <w:rPr>
+          <w:rFonts w:ascii="Calibri" w:eastAsia="Times New Roman" w:hAnsi="Calibri" w:cs="Times New Roman"/>
+          <w:color w:val="000000"/>
+          <w:sz w:val="24"/>
+          <w:szCs w:val="24"/>
+          <w:lang w:val="sk-SK"/>
+        </w:rPr>
+        <w:t xml:space="preserve"> mlieko, strúhanka, vajce, horčica. Môže obsahovať: </w:t>
+      </w:r>
+      <w:r>
+        <w:rPr>
+          <w:rFonts w:ascii="Calibri" w:eastAsia="Times New Roman" w:hAnsi="Calibri" w:cs="Times New Roman"/>
+          <w:color w:val="000000"/>
+          <w:sz w:val="24"/>
+          <w:szCs w:val="24"/>
+          <w:lang w:val="sk-SK"/>
+        </w:rPr>
+        <w:t>-</w:t>
+      </w:r>
+      <w:r>
+        <w:rPr>
+          <w:rFonts w:ascii="Calibri" w:eastAsia="Times New Roman" w:hAnsi="Calibri" w:cs="Times New Roman"/>
+          <w:color w:val="000000"/>
+          <w:sz w:val="24"/>
+          <w:szCs w:val="24"/>
+          <w:lang w:val="sk-SK"/>
+        </w:rPr>
+        <w:t> </w:t>
+      </w:r>
+      <w:r>
+        <w:rPr>
+          <w:rFonts w:ascii="Calibri" w:eastAsia="Times New Roman" w:hAnsi="Calibri" w:cs="Times New Roman"/>
+          <w:b/>
+          <w:bCs/>
+          <w:color w:val="000000"/>
+          <w:sz w:val="24"/>
+          <w:szCs w:val="24"/>
+          <w:lang w:val="sk-SK"/>
+        </w:rPr>
+        <w:br/>
+        <w:t>GMO: </w:t>
+      </w:r>
+      <w:r>
+        <w:rPr>
+          <w:rFonts w:ascii="Calibri" w:eastAsia="Times New Roman" w:hAnsi="Calibri" w:cs="Times New Roman"/>
+          <w:color w:val="000000"/>
+          <w:sz w:val="24"/>
+          <w:szCs w:val="24"/>
+          <w:lang w:val="sk-SK"/>
+        </w:rPr>
+        <w:t>výrobok neobsahuje GMO </w:t>
+      </w:r>
+      <w:r>
+        <w:rPr>
+          <w:rFonts w:ascii="Calibri" w:eastAsia="Times New Roman" w:hAnsi="Calibri" w:cs="Times New Roman"/>
+          <w:color w:val="000000"/>
+          <w:sz w:val="24"/>
+          <w:szCs w:val="24"/>
+          <w:lang w:val="sk-SK"/>
+        </w:rPr>
+        <w:br/>
+      </w:r>
+      <w:r>
+        <w:rPr>
+          <w:rFonts w:ascii="Calibri" w:eastAsia="Times New Roman" w:hAnsi="Calibri" w:cs="Times New Roman"/>
+          <w:b/>
+          <w:bCs/>
+          <w:color w:val="000000"/>
+          <w:sz w:val="24"/>
+          <w:szCs w:val="24"/>
+          <w:lang w:val="sk-SK"/>
+        </w:rPr>
+        <w:t>Energetická hodnota v 100g: </w:t>
+      </w:r>
+      <w:r>
+        <w:rPr>
+          <w:rFonts w:ascii="Calibri" w:eastAsia="Times New Roman" w:hAnsi="Calibri" w:cs="Times New Roman"/>
+          <w:color w:val="000000"/>
+          <w:sz w:val="24"/>
+          <w:szCs w:val="24"/>
+          <w:lang w:val="sk-SK"/>
+        </w:rPr>
+        <w:t xml:space="preserve">1111 </w:t>
+      </w:r>
+      <w:proofErr w:type="spellStart"/>
+      <w:r>
+        <w:rPr>
+          <w:rFonts w:ascii="Calibri" w:eastAsia="Times New Roman" w:hAnsi="Calibri" w:cs="Times New Roman"/>
+          <w:color w:val="000000"/>
+          <w:sz w:val="24"/>
+          <w:szCs w:val="24"/>
+          <w:lang w:val="sk-SK"/>
+        </w:rPr>
+        <w:t>kJ</w:t>
+      </w:r>
+      <w:proofErr w:type="spellEnd"/>
+      <w:r>
+        <w:rPr>
+          <w:rFonts w:ascii="Calibri" w:eastAsia="Times New Roman" w:hAnsi="Calibri" w:cs="Times New Roman"/>
+          <w:color w:val="000000"/>
+          <w:sz w:val="24"/>
+          <w:szCs w:val="24"/>
+          <w:lang w:val="sk-SK"/>
+        </w:rPr>
+        <w:t xml:space="preserve">/ 265 kcal; Tuk 12,2 g; </w:t>
+      </w:r>
+      <w:r>
+        <w:rPr>
+          <w:rFonts w:ascii="Calibri" w:eastAsia="Times New Roman" w:hAnsi="Calibri" w:cs="Times New Roman"/>
+          <w:color w:val="000000"/>
+          <w:sz w:val="24"/>
+          <w:szCs w:val="24"/>
+          <w:lang w:val="sk-SK"/>
+        </w:rPr>
+        <w:t>Nasýtené</w:t>
+      </w:r>
+      <w:r>
+        <w:rPr>
+          <w:rFonts w:ascii="Calibri" w:eastAsia="Times New Roman" w:hAnsi="Calibri" w:cs="Times New Roman"/>
+          <w:color w:val="000000"/>
+          <w:sz w:val="24"/>
+          <w:szCs w:val="24"/>
+          <w:lang w:val="sk-SK"/>
+        </w:rPr>
+        <w:t xml:space="preserve"> mastné kyseliny 1,7 g; Sacharidy 31,3 g; Cukry 3,8 g; Bielkoviny 7,5 g; Soľ 1,0 g. </w:t>
+      </w:r>
+      <w:r>
+        <w:rPr>
+          <w:rFonts w:ascii="Calibri" w:eastAsia="Times New Roman" w:hAnsi="Calibri" w:cs="Times New Roman"/>
+          <w:color w:val="000000"/>
+          <w:sz w:val="24"/>
+          <w:szCs w:val="24"/>
+          <w:lang w:val="sk-SK"/>
+        </w:rPr>
+        <w:br/>
+      </w:r>
+      <w:r>
+        <w:rPr>
+          <w:rFonts w:ascii="Calibri" w:eastAsia="Times New Roman" w:hAnsi="Calibri" w:cs="Times New Roman"/>
+          <w:color w:val="000000"/>
+          <w:sz w:val="24"/>
+          <w:szCs w:val="24"/>
+          <w:lang w:val="sk-SK"/>
+        </w:rPr>
+        <w:br/>
+        <w:t>Vyrába: </w:t>
+      </w:r>
+      <w:proofErr w:type="spellStart"/>
+      <w:r>
+        <w:rPr>
+          <w:rFonts w:ascii="Calibri" w:eastAsia="Times New Roman" w:hAnsi="Calibri" w:cs="Times New Roman"/>
+          <w:b/>
+          <w:bCs/>
+          <w:color w:val="000000"/>
+          <w:sz w:val="24"/>
+          <w:szCs w:val="24"/>
+          <w:lang w:val="sk-SK"/>
+        </w:rPr>
+        <w:t>Two</w:t>
+      </w:r>
+      <w:proofErr w:type="spellEnd"/>
+      <w:r>
+        <w:rPr>
+          <w:rFonts w:ascii="Calibri" w:eastAsia="Times New Roman" w:hAnsi="Calibri" w:cs="Times New Roman"/>
+          <w:b/>
+          <w:bCs/>
+          <w:color w:val="000000"/>
+          <w:sz w:val="24"/>
+          <w:szCs w:val="24"/>
+          <w:lang w:val="sk-SK"/>
+        </w:rPr>
+        <w:t xml:space="preserve"> </w:t>
+      </w:r>
+      <w:proofErr w:type="spellStart"/>
+      <w:r>
+        <w:rPr>
+          <w:rFonts w:ascii="Calibri" w:eastAsia="Times New Roman" w:hAnsi="Calibri" w:cs="Times New Roman"/>
+          <w:b/>
+          <w:bCs/>
+          <w:color w:val="000000"/>
+          <w:sz w:val="24"/>
+          <w:szCs w:val="24"/>
+          <w:lang w:val="sk-SK"/>
+        </w:rPr>
+        <w:t>Wings</w:t>
+      </w:r>
+      <w:proofErr w:type="spellEnd"/>
+      <w:r>
+        <w:rPr>
+          <w:rFonts w:ascii="Calibri" w:eastAsia="Times New Roman" w:hAnsi="Calibri" w:cs="Times New Roman"/>
+          <w:b/>
+          <w:bCs/>
+          <w:color w:val="000000"/>
+          <w:sz w:val="24"/>
+          <w:szCs w:val="24"/>
+          <w:lang w:val="sk-SK"/>
+        </w:rPr>
+        <w:t xml:space="preserve"> </w:t>
+      </w:r>
+      <w:proofErr w:type="spellStart"/>
+      <w:r>
+        <w:rPr>
+          <w:rFonts w:ascii="Calibri" w:eastAsia="Times New Roman" w:hAnsi="Calibri" w:cs="Times New Roman"/>
+          <w:b/>
+          <w:bCs/>
+          <w:color w:val="000000"/>
+          <w:sz w:val="24"/>
+          <w:szCs w:val="24"/>
+          <w:lang w:val="sk-SK"/>
+        </w:rPr>
+        <w:t>s.r.o</w:t>
+      </w:r>
+      <w:proofErr w:type="spellEnd"/>
+      <w:r>
+        <w:rPr>
+          <w:rFonts w:ascii="Calibri" w:eastAsia="Times New Roman" w:hAnsi="Calibri" w:cs="Times New Roman"/>
+          <w:b/>
+          <w:bCs/>
+          <w:color w:val="000000"/>
+          <w:sz w:val="24"/>
+          <w:szCs w:val="24"/>
+          <w:lang w:val="sk-SK"/>
+        </w:rPr>
+        <w:t>.</w:t>
+      </w:r>
+      <w:r>
+        <w:rPr>
+          <w:rFonts w:ascii="Calibri" w:eastAsia="Times New Roman" w:hAnsi="Calibri" w:cs="Times New Roman"/>
+          <w:color w:val="000000"/>
+          <w:sz w:val="24"/>
+          <w:szCs w:val="24"/>
+          <w:lang w:val="sk-SK"/>
+        </w:rPr>
+        <w:t>, Letisko Košice, 04175 Košice; prevádzka: Pri bitúnku 2, Košice. Dátum spotreby je číslo šarže. Množstvo/Hmotnosť: 232. Krajina pôvodu: Slovenská republika. Balené v ochrannej atmosfére. Skladujte v chlade pri teplote: 2-4°C. Po otvorení skonzumujte ihneď, alebo najneskôr do 1 hodiny. Spotrebujte do: viď. na obale.</w:t>
+      </w:r>
+    </w:p>
+    <w:p>
+      <w:pPr>
+        <w:tabs>
+          <w:tab w:val="left" w:pos="2838"/>
+        </w:tabs>
+        <w:rPr>
+          <w:sz w:val="40"/>
+          <w:lang w:val="sk-SK"/>
+        </w:rPr>
+      </w:pPr>
+    </w:p>
+    <w:p>
+      <w:pPr>
+        <w:spacing w:after="0" w:line="240" w:lineRule="auto"/>
+        <w:jc w:val="center"/>
+        <w:rPr>
+          <w:rFonts w:ascii="Gill Sans MT Ext Condensed Bold" w:eastAsia="Times New Roman" w:hAnsi="Gill Sans MT Ext Condensed Bold" w:cs="Times New Roman"/>
+          <w:b/>
+          <w:bCs/>
+          <w:color w:val="FF0000"/>
+          <w:sz w:val="58"/>
+          <w:szCs w:val="58"/>
+          <w:lang w:val="sk-SK"/>
+        </w:rPr>
+      </w:pPr>
+      <w:r>
+        <w:rPr>
+          <w:rFonts w:ascii="Gill Sans MT Ext Condensed Bold" w:eastAsia="Times New Roman" w:hAnsi="Gill Sans MT Ext Condensed Bold" w:cs="Times New Roman"/>
+          <w:b/>
+          <w:bCs/>
+          <w:color w:val="FF0000"/>
+          <w:sz w:val="58"/>
+          <w:szCs w:val="58"/>
+          <w:lang w:val="sk-SK"/>
+        </w:rPr>
+        <w:t>Živánska Bageta II</w:t>
+      </w:r>
+    </w:p>
+    <w:p>
+      <w:pPr>
+        <w:spacing w:after="0" w:line="240" w:lineRule="auto"/>
+        <w:jc w:val="both"/>
+        <w:rPr>
+          <w:rFonts w:ascii="Calibri" w:eastAsia="Times New Roman" w:hAnsi="Calibri" w:cs="Times New Roman"/>
+          <w:color w:val="000000"/>
+          <w:sz w:val="24"/>
+          <w:szCs w:val="24"/>
+          <w:lang w:val="sk-SK"/>
+        </w:rPr>
+      </w:pPr>
+      <w:r>
+        <w:rPr>
+          <w:rFonts w:ascii="Calibri" w:eastAsia="Times New Roman" w:hAnsi="Calibri" w:cs="Times New Roman"/>
+          <w:color w:val="000000"/>
+          <w:sz w:val="21"/>
+          <w:szCs w:val="17"/>
+          <w:lang w:val="sk-SK"/>
+        </w:rPr>
+        <w:br/>
+      </w:r>
+      <w:r>
+        <w:rPr>
+          <w:rFonts w:ascii="Calibri" w:eastAsia="Times New Roman" w:hAnsi="Calibri" w:cs="Times New Roman"/>
+          <w:color w:val="000000"/>
+          <w:sz w:val="24"/>
+          <w:szCs w:val="24"/>
+          <w:lang w:val="sk-SK"/>
+        </w:rPr>
+        <w:t>Plnený/obložený pekárenský výrobok</w:t>
+      </w:r>
+      <w:r>
+        <w:rPr>
+          <w:rFonts w:ascii="Calibri" w:eastAsia="Times New Roman" w:hAnsi="Calibri" w:cs="Times New Roman"/>
+          <w:color w:val="000000"/>
+          <w:sz w:val="24"/>
+          <w:szCs w:val="24"/>
+          <w:lang w:val="sk-SK"/>
+        </w:rPr>
+        <w:br/>
+      </w:r>
+      <w:r>
+        <w:rPr>
+          <w:rFonts w:ascii="Calibri" w:eastAsia="Times New Roman" w:hAnsi="Calibri" w:cs="Times New Roman"/>
+          <w:b/>
+          <w:bCs/>
+          <w:color w:val="000000"/>
+          <w:sz w:val="24"/>
+          <w:szCs w:val="24"/>
+          <w:u w:val="single"/>
+          <w:lang w:val="sk-SK"/>
+        </w:rPr>
+        <w:t>Zloženie:</w:t>
+      </w:r>
+      <w:r>
+        <w:rPr>
+          <w:rFonts w:ascii="Calibri" w:eastAsia="Times New Roman" w:hAnsi="Calibri" w:cs="Times New Roman"/>
+          <w:color w:val="000000"/>
+          <w:sz w:val="24"/>
+          <w:szCs w:val="24"/>
+          <w:lang w:val="sk-SK"/>
+        </w:rPr>
+        <w:br/>
+      </w:r>
+      <w:r>
+        <w:rPr>
+          <w:rFonts w:ascii="Calibri" w:eastAsia="Times New Roman" w:hAnsi="Calibri" w:cs="Times New Roman"/>
+          <w:b/>
+          <w:bCs/>
+          <w:color w:val="000000"/>
+          <w:sz w:val="24"/>
+          <w:szCs w:val="24"/>
+          <w:lang w:val="sk-SK"/>
+        </w:rPr>
+        <w:t>bageta grahamová 41,77 %: </w:t>
+      </w:r>
+      <w:r>
+        <w:rPr>
+          <w:rFonts w:ascii="Calibri" w:eastAsia="Times New Roman" w:hAnsi="Calibri" w:cs="Times New Roman"/>
+          <w:color w:val="000000"/>
+          <w:sz w:val="24"/>
+          <w:szCs w:val="24"/>
+          <w:lang w:val="sk-SK"/>
+        </w:rPr>
+        <w:t xml:space="preserve">PŠENIČNÁ múka, pitná voda, PŠENIČNÉ otruby (4%), droždie, jedlá soľ s jódom (jedlá soľ, </w:t>
+      </w:r>
+      <w:proofErr w:type="spellStart"/>
+      <w:r>
+        <w:rPr>
+          <w:rFonts w:ascii="Calibri" w:eastAsia="Times New Roman" w:hAnsi="Calibri" w:cs="Times New Roman"/>
+          <w:color w:val="000000"/>
+          <w:sz w:val="24"/>
+          <w:szCs w:val="24"/>
+          <w:lang w:val="sk-SK"/>
+        </w:rPr>
+        <w:t>jodičnan</w:t>
+      </w:r>
+      <w:proofErr w:type="spellEnd"/>
+      <w:r>
+        <w:rPr>
+          <w:rFonts w:ascii="Calibri" w:eastAsia="Times New Roman" w:hAnsi="Calibri" w:cs="Times New Roman"/>
+          <w:color w:val="000000"/>
+          <w:sz w:val="24"/>
+          <w:szCs w:val="24"/>
+          <w:lang w:val="sk-SK"/>
+        </w:rPr>
+        <w:t xml:space="preserve"> draselný), repkový olej, múku upravujúca látka (E300). </w:t>
+      </w:r>
+      <w:r>
+        <w:rPr>
+          <w:rFonts w:ascii="Calibri" w:eastAsia="Times New Roman" w:hAnsi="Calibri" w:cs="Times New Roman"/>
+          <w:b/>
+          <w:bCs/>
+          <w:color w:val="000000"/>
+          <w:sz w:val="24"/>
+          <w:szCs w:val="24"/>
+          <w:lang w:val="sk-SK"/>
+        </w:rPr>
+        <w:t>panenka 20,6 %: </w:t>
+      </w:r>
+      <w:r>
+        <w:rPr>
+          <w:rFonts w:ascii="Calibri" w:eastAsia="Times New Roman" w:hAnsi="Calibri" w:cs="Times New Roman"/>
+          <w:color w:val="000000"/>
+          <w:sz w:val="24"/>
+          <w:szCs w:val="24"/>
+          <w:lang w:val="sk-SK"/>
+        </w:rPr>
+        <w:t xml:space="preserve">panenka bravčová, Korenie </w:t>
+      </w:r>
+      <w:r>
+        <w:rPr>
+          <w:rFonts w:ascii="Calibri" w:eastAsia="Times New Roman" w:hAnsi="Calibri" w:cs="Times New Roman"/>
+          <w:color w:val="000000"/>
+          <w:sz w:val="24"/>
+          <w:szCs w:val="24"/>
+          <w:lang w:val="sk-SK"/>
+        </w:rPr>
+        <w:t>grilovanie</w:t>
+      </w:r>
+      <w:r>
+        <w:rPr>
+          <w:rFonts w:ascii="Calibri" w:eastAsia="Times New Roman" w:hAnsi="Calibri" w:cs="Times New Roman"/>
+          <w:color w:val="000000"/>
+          <w:sz w:val="24"/>
+          <w:szCs w:val="24"/>
+          <w:lang w:val="sk-SK"/>
+        </w:rPr>
+        <w:t xml:space="preserve"> (jedlá soľ max. 43%, paprika, cesnak, koriander, HORČICA, rasca, </w:t>
+      </w:r>
+      <w:r>
+        <w:rPr>
+          <w:rFonts w:ascii="Calibri" w:eastAsia="Times New Roman" w:hAnsi="Calibri" w:cs="Times New Roman"/>
+          <w:color w:val="000000"/>
+          <w:sz w:val="24"/>
+          <w:szCs w:val="24"/>
+          <w:lang w:val="sk-SK"/>
+        </w:rPr>
+        <w:t>proti spekáva</w:t>
+      </w:r>
+      <w:r>
+        <w:rPr>
+          <w:rFonts w:ascii="Calibri" w:eastAsia="Times New Roman" w:hAnsi="Calibri" w:cs="Times New Roman"/>
+          <w:color w:val="000000"/>
+          <w:sz w:val="24"/>
+          <w:szCs w:val="24"/>
+          <w:lang w:val="sk-SK"/>
+        </w:rPr>
+        <w:t xml:space="preserve"> látka E341iii, rastlinný olej repkový) , olej slnečnicový rafinovaný</w:t>
+      </w:r>
+      <w:r>
+        <w:rPr>
+          <w:rFonts w:ascii="Calibri" w:eastAsia="Times New Roman" w:hAnsi="Calibri" w:cs="Times New Roman"/>
+          <w:color w:val="000000"/>
+          <w:sz w:val="24"/>
+          <w:szCs w:val="24"/>
+          <w:lang w:val="sk-SK"/>
+        </w:rPr>
+        <w:t>.</w:t>
+      </w:r>
+      <w:r>
+        <w:rPr>
+          <w:rFonts w:ascii="Calibri" w:eastAsia="Times New Roman" w:hAnsi="Calibri" w:cs="Times New Roman"/>
+          <w:color w:val="000000"/>
+          <w:sz w:val="24"/>
+          <w:szCs w:val="24"/>
+          <w:lang w:val="sk-SK"/>
+        </w:rPr>
+        <w:t xml:space="preserve"> </w:t>
+      </w:r>
+      <w:r>
+        <w:rPr>
+          <w:rFonts w:ascii="Calibri" w:eastAsia="Times New Roman" w:hAnsi="Calibri" w:cs="Times New Roman"/>
+          <w:b/>
+          <w:bCs/>
+          <w:color w:val="000000"/>
+          <w:sz w:val="24"/>
+          <w:szCs w:val="24"/>
+          <w:lang w:val="sk-SK"/>
+        </w:rPr>
+        <w:t>dresing</w:t>
+      </w:r>
+      <w:r>
+        <w:rPr>
+          <w:rFonts w:ascii="Calibri" w:eastAsia="Times New Roman" w:hAnsi="Calibri" w:cs="Times New Roman"/>
+          <w:b/>
+          <w:bCs/>
+          <w:color w:val="000000"/>
+          <w:sz w:val="24"/>
+          <w:szCs w:val="24"/>
+          <w:lang w:val="sk-SK"/>
+        </w:rPr>
+        <w:t xml:space="preserve"> petržlenový 18,88 %: </w:t>
+      </w:r>
+      <w:r>
+        <w:rPr>
+          <w:rFonts w:ascii="Calibri" w:eastAsia="Times New Roman" w:hAnsi="Calibri" w:cs="Times New Roman"/>
+          <w:color w:val="000000"/>
+          <w:sz w:val="24"/>
+          <w:szCs w:val="24"/>
+          <w:lang w:val="sk-SK"/>
+        </w:rPr>
+        <w:t xml:space="preserve">pitná voda, repkový olej, modifikovaný škrob a stabilizátory (E412, </w:t>
+      </w:r>
+      <w:r>
+        <w:rPr>
+          <w:rFonts w:ascii="Calibri" w:eastAsia="Times New Roman" w:hAnsi="Calibri" w:cs="Times New Roman"/>
+          <w:color w:val="000000"/>
+          <w:sz w:val="24"/>
+          <w:szCs w:val="24"/>
+          <w:lang w:val="sk-SK"/>
+        </w:rPr>
+        <w:lastRenderedPageBreak/>
+        <w:t xml:space="preserve">E415), VAJEČNÝ prípravok (VAJEČNÉ </w:t>
+      </w:r>
+      <w:r>
+        <w:rPr>
+          <w:rFonts w:ascii="Calibri" w:eastAsia="Times New Roman" w:hAnsi="Calibri" w:cs="Times New Roman"/>
+          <w:color w:val="000000"/>
+          <w:sz w:val="24"/>
+          <w:szCs w:val="24"/>
+          <w:lang w:val="sk-SK"/>
+        </w:rPr>
+        <w:t>žĺtky</w:t>
+      </w:r>
+      <w:r>
+        <w:rPr>
+          <w:rFonts w:ascii="Calibri" w:eastAsia="Times New Roman" w:hAnsi="Calibri" w:cs="Times New Roman"/>
+          <w:color w:val="000000"/>
+          <w:sz w:val="24"/>
+          <w:szCs w:val="24"/>
+          <w:lang w:val="sk-SK"/>
+        </w:rPr>
+        <w:t xml:space="preserve">, jedlá soľ, </w:t>
+      </w:r>
+      <w:proofErr w:type="spellStart"/>
+      <w:r>
+        <w:rPr>
+          <w:rFonts w:ascii="Calibri" w:eastAsia="Times New Roman" w:hAnsi="Calibri" w:cs="Times New Roman"/>
+          <w:color w:val="000000"/>
+          <w:sz w:val="24"/>
+          <w:szCs w:val="24"/>
+          <w:lang w:val="sk-SK"/>
+        </w:rPr>
+        <w:t>maltodextrín</w:t>
+      </w:r>
+      <w:proofErr w:type="spellEnd"/>
+      <w:r>
+        <w:rPr>
+          <w:rFonts w:ascii="Calibri" w:eastAsia="Times New Roman" w:hAnsi="Calibri" w:cs="Times New Roman"/>
+          <w:color w:val="000000"/>
+          <w:sz w:val="24"/>
+          <w:szCs w:val="24"/>
+          <w:lang w:val="sk-SK"/>
+        </w:rPr>
+        <w:t xml:space="preserve">), HORČICA (pitná voda, HORČIČNÉ SEMENO, ocot kvasný liehový, jedlá soľ, korenie), kvasný ocot liehový, jedlá soľ, koreniaci prípravok (jedlá soľ, látka zvýrazňujúca chuť a vôňu (E621), sušená zelenina (mrkva, cibuľa, petržlen, pór, ZELER), škrob, cukor, byliny a korenie (obsahuje ZELER), aróma, farbivo (E101), sušený petržlen (0,45 %), cukor, </w:t>
+      </w:r>
+      <w:proofErr w:type="spellStart"/>
+      <w:r>
+        <w:rPr>
+          <w:rFonts w:ascii="Calibri" w:eastAsia="Times New Roman" w:hAnsi="Calibri" w:cs="Times New Roman"/>
+          <w:color w:val="000000"/>
+          <w:sz w:val="24"/>
+          <w:szCs w:val="24"/>
+          <w:lang w:val="sk-SK"/>
+        </w:rPr>
+        <w:t>konzervant</w:t>
+      </w:r>
+      <w:proofErr w:type="spellEnd"/>
+      <w:r>
+        <w:rPr>
+          <w:rFonts w:ascii="Calibri" w:eastAsia="Times New Roman" w:hAnsi="Calibri" w:cs="Times New Roman"/>
+          <w:color w:val="000000"/>
+          <w:sz w:val="24"/>
+          <w:szCs w:val="24"/>
+          <w:lang w:val="sk-SK"/>
+        </w:rPr>
+        <w:t xml:space="preserve"> (</w:t>
+      </w:r>
+      <w:proofErr w:type="spellStart"/>
+      <w:r>
+        <w:rPr>
+          <w:rFonts w:ascii="Calibri" w:eastAsia="Times New Roman" w:hAnsi="Calibri" w:cs="Times New Roman"/>
+          <w:color w:val="000000"/>
+          <w:sz w:val="24"/>
+          <w:szCs w:val="24"/>
+          <w:lang w:val="sk-SK"/>
+        </w:rPr>
+        <w:t>sorban</w:t>
+      </w:r>
+      <w:proofErr w:type="spellEnd"/>
+      <w:r>
+        <w:rPr>
+          <w:rFonts w:ascii="Calibri" w:eastAsia="Times New Roman" w:hAnsi="Calibri" w:cs="Times New Roman"/>
+          <w:color w:val="000000"/>
+          <w:sz w:val="24"/>
+          <w:szCs w:val="24"/>
+          <w:lang w:val="sk-SK"/>
+        </w:rPr>
+        <w:t xml:space="preserve"> draselný).</w:t>
+      </w:r>
+      <w:r>
+        <w:rPr>
+          <w:rFonts w:ascii="Calibri" w:eastAsia="Times New Roman" w:hAnsi="Calibri" w:cs="Times New Roman"/>
+          <w:color w:val="000000"/>
+          <w:sz w:val="24"/>
+          <w:szCs w:val="24"/>
+          <w:lang w:val="sk-SK"/>
+        </w:rPr>
+        <w:t xml:space="preserve"> </w:t>
+      </w:r>
+      <w:r>
+        <w:rPr>
+          <w:rFonts w:ascii="Calibri" w:eastAsia="Times New Roman" w:hAnsi="Calibri" w:cs="Times New Roman"/>
+          <w:b/>
+          <w:bCs/>
+          <w:color w:val="000000"/>
+          <w:sz w:val="24"/>
+          <w:szCs w:val="24"/>
+          <w:lang w:val="sk-SK"/>
+        </w:rPr>
+        <w:t xml:space="preserve">gril. </w:t>
+      </w:r>
+      <w:proofErr w:type="spellStart"/>
+      <w:r>
+        <w:rPr>
+          <w:rFonts w:ascii="Calibri" w:eastAsia="Times New Roman" w:hAnsi="Calibri" w:cs="Times New Roman"/>
+          <w:b/>
+          <w:bCs/>
+          <w:color w:val="000000"/>
+          <w:sz w:val="24"/>
+          <w:szCs w:val="24"/>
+          <w:lang w:val="sk-SK"/>
+        </w:rPr>
+        <w:t>paprika+cib</w:t>
+      </w:r>
+      <w:r>
+        <w:rPr>
+          <w:rFonts w:ascii="Calibri" w:eastAsia="Times New Roman" w:hAnsi="Calibri" w:cs="Times New Roman"/>
+          <w:b/>
+          <w:bCs/>
+          <w:color w:val="000000"/>
+          <w:sz w:val="24"/>
+          <w:szCs w:val="24"/>
+          <w:lang w:val="sk-SK"/>
+        </w:rPr>
+        <w:t>uľka</w:t>
+      </w:r>
+      <w:proofErr w:type="spellEnd"/>
+      <w:r>
+        <w:rPr>
+          <w:rFonts w:ascii="Calibri" w:eastAsia="Times New Roman" w:hAnsi="Calibri" w:cs="Times New Roman"/>
+          <w:b/>
+          <w:bCs/>
+          <w:color w:val="000000"/>
+          <w:sz w:val="24"/>
+          <w:szCs w:val="24"/>
+          <w:lang w:val="sk-SK"/>
+        </w:rPr>
+        <w:t xml:space="preserve"> 12,88 %:</w:t>
+      </w:r>
+      <w:r>
+        <w:rPr>
+          <w:rFonts w:ascii="Calibri" w:eastAsia="Times New Roman" w:hAnsi="Calibri" w:cs="Times New Roman"/>
+          <w:color w:val="000000"/>
+          <w:sz w:val="24"/>
+          <w:szCs w:val="24"/>
+          <w:lang w:val="sk-SK"/>
+        </w:rPr>
+        <w:t>.</w:t>
+      </w:r>
+      <w:r>
+        <w:rPr>
+          <w:rFonts w:ascii="Calibri" w:eastAsia="Times New Roman" w:hAnsi="Calibri" w:cs="Times New Roman"/>
+          <w:color w:val="000000"/>
+          <w:sz w:val="24"/>
+          <w:szCs w:val="24"/>
+          <w:lang w:val="sk-SK"/>
+        </w:rPr>
+        <w:t> </w:t>
+      </w:r>
+      <w:r>
+        <w:rPr>
+          <w:rFonts w:ascii="Calibri" w:eastAsia="Times New Roman" w:hAnsi="Calibri" w:cs="Times New Roman"/>
+          <w:b/>
+          <w:bCs/>
+          <w:color w:val="000000"/>
+          <w:sz w:val="24"/>
+          <w:szCs w:val="24"/>
+          <w:lang w:val="sk-SK"/>
+        </w:rPr>
+        <w:t>slaninka 6,87 %: </w:t>
+      </w:r>
+      <w:r>
+        <w:rPr>
+          <w:rFonts w:ascii="Calibri" w:eastAsia="Times New Roman" w:hAnsi="Calibri" w:cs="Times New Roman"/>
+          <w:color w:val="000000"/>
+          <w:sz w:val="24"/>
+          <w:szCs w:val="24"/>
+          <w:lang w:val="sk-SK"/>
+        </w:rPr>
+        <w:t xml:space="preserve">bravčový bok bez kosti min 90%, jedlá soľ, konzervačná látka (E250), pitná voda, stabilizátor (E450, E451), zahusťovadlo (E407, E415), </w:t>
+      </w:r>
+      <w:proofErr w:type="spellStart"/>
+      <w:r>
+        <w:rPr>
+          <w:rFonts w:ascii="Calibri" w:eastAsia="Times New Roman" w:hAnsi="Calibri" w:cs="Times New Roman"/>
+          <w:color w:val="000000"/>
+          <w:sz w:val="24"/>
+          <w:szCs w:val="24"/>
+          <w:lang w:val="sk-SK"/>
+        </w:rPr>
+        <w:t>dextróza</w:t>
+      </w:r>
+      <w:proofErr w:type="spellEnd"/>
+      <w:r>
+        <w:rPr>
+          <w:rFonts w:ascii="Calibri" w:eastAsia="Times New Roman" w:hAnsi="Calibri" w:cs="Times New Roman"/>
+          <w:color w:val="000000"/>
+          <w:sz w:val="24"/>
+          <w:szCs w:val="24"/>
+          <w:lang w:val="sk-SK"/>
+        </w:rPr>
+        <w:t>, živočíšne bravčové bielkoviny, antioxidant (E300), zvýrazňovač chuti (E621) </w:t>
+      </w:r>
+      <w:r>
+        <w:rPr>
+          <w:rFonts w:ascii="Calibri" w:eastAsia="Times New Roman" w:hAnsi="Calibri" w:cs="Times New Roman"/>
+          <w:color w:val="000000"/>
+          <w:sz w:val="24"/>
+          <w:szCs w:val="24"/>
+          <w:lang w:val="sk-SK"/>
+        </w:rPr>
+        <w:br/>
+      </w:r>
+      <w:r>
+        <w:rPr>
+          <w:rFonts w:ascii="Calibri" w:eastAsia="Times New Roman" w:hAnsi="Calibri" w:cs="Times New Roman"/>
+          <w:b/>
+          <w:bCs/>
+          <w:color w:val="000000"/>
+          <w:sz w:val="24"/>
+          <w:szCs w:val="24"/>
+          <w:lang w:val="sk-SK"/>
+        </w:rPr>
+        <w:t>Alergény:</w:t>
+      </w:r>
+      <w:r>
+        <w:rPr>
+          <w:rFonts w:ascii="Calibri" w:eastAsia="Times New Roman" w:hAnsi="Calibri" w:cs="Times New Roman"/>
+          <w:color w:val="000000"/>
+          <w:sz w:val="24"/>
+          <w:szCs w:val="24"/>
+          <w:lang w:val="sk-SK"/>
+        </w:rPr>
+        <w:t xml:space="preserve"> pšenica, vajce, horčica, zeler. </w:t>
+      </w:r>
+      <w:r>
+        <w:rPr>
+          <w:rFonts w:ascii="Calibri" w:eastAsia="Times New Roman" w:hAnsi="Calibri" w:cs="Times New Roman"/>
+          <w:color w:val="000000"/>
+          <w:sz w:val="24"/>
+          <w:szCs w:val="24"/>
+          <w:lang w:val="sk-SK"/>
+        </w:rPr>
+        <w:t>Môže obsahovať:</w:t>
+      </w:r>
+      <w:r>
+        <w:rPr>
+          <w:rFonts w:ascii="Calibri" w:eastAsia="Times New Roman" w:hAnsi="Calibri" w:cs="Times New Roman"/>
+          <w:color w:val="000000"/>
+          <w:sz w:val="24"/>
+          <w:szCs w:val="24"/>
+          <w:lang w:val="sk-SK"/>
+        </w:rPr>
+        <w:t xml:space="preserve"> -</w:t>
+      </w:r>
+      <w:r>
+        <w:rPr>
+          <w:rFonts w:ascii="Calibri" w:eastAsia="Times New Roman" w:hAnsi="Calibri" w:cs="Times New Roman"/>
+          <w:color w:val="000000"/>
+          <w:sz w:val="24"/>
+          <w:szCs w:val="24"/>
+          <w:lang w:val="sk-SK"/>
+        </w:rPr>
+        <w:t> </w:t>
+      </w:r>
+      <w:r>
+        <w:rPr>
+          <w:rFonts w:ascii="Calibri" w:eastAsia="Times New Roman" w:hAnsi="Calibri" w:cs="Times New Roman"/>
+          <w:b/>
+          <w:bCs/>
+          <w:color w:val="000000"/>
+          <w:sz w:val="24"/>
+          <w:szCs w:val="24"/>
+          <w:lang w:val="sk-SK"/>
+        </w:rPr>
+        <w:br/>
+        <w:t>GMO: </w:t>
+      </w:r>
+      <w:r>
+        <w:rPr>
+          <w:rFonts w:ascii="Calibri" w:eastAsia="Times New Roman" w:hAnsi="Calibri" w:cs="Times New Roman"/>
+          <w:color w:val="000000"/>
+          <w:sz w:val="24"/>
+          <w:szCs w:val="24"/>
+          <w:lang w:val="sk-SK"/>
+        </w:rPr>
+        <w:t>výrobok neobsahuje GMO </w:t>
+      </w:r>
+      <w:r>
+        <w:rPr>
+          <w:rFonts w:ascii="Calibri" w:eastAsia="Times New Roman" w:hAnsi="Calibri" w:cs="Times New Roman"/>
+          <w:color w:val="000000"/>
+          <w:sz w:val="24"/>
+          <w:szCs w:val="24"/>
+          <w:lang w:val="sk-SK"/>
+        </w:rPr>
+        <w:br/>
+      </w:r>
+      <w:r>
+        <w:rPr>
+          <w:rFonts w:ascii="Calibri" w:eastAsia="Times New Roman" w:hAnsi="Calibri" w:cs="Times New Roman"/>
+          <w:b/>
+          <w:bCs/>
+          <w:color w:val="000000"/>
+          <w:sz w:val="24"/>
+          <w:szCs w:val="24"/>
+          <w:lang w:val="sk-SK"/>
+        </w:rPr>
+        <w:t>Energetická hodnota v 100g: </w:t>
+      </w:r>
+      <w:r>
+        <w:rPr>
+          <w:rFonts w:ascii="Calibri" w:eastAsia="Times New Roman" w:hAnsi="Calibri" w:cs="Times New Roman"/>
+          <w:color w:val="000000"/>
+          <w:sz w:val="24"/>
+          <w:szCs w:val="24"/>
+          <w:lang w:val="sk-SK"/>
+        </w:rPr>
+        <w:t xml:space="preserve">936 </w:t>
+      </w:r>
+      <w:proofErr w:type="spellStart"/>
+      <w:r>
+        <w:rPr>
+          <w:rFonts w:ascii="Calibri" w:eastAsia="Times New Roman" w:hAnsi="Calibri" w:cs="Times New Roman"/>
+          <w:color w:val="000000"/>
+          <w:sz w:val="24"/>
+          <w:szCs w:val="24"/>
+          <w:lang w:val="sk-SK"/>
+        </w:rPr>
+        <w:t>kJ</w:t>
+      </w:r>
+      <w:proofErr w:type="spellEnd"/>
+      <w:r>
+        <w:rPr>
+          <w:rFonts w:ascii="Calibri" w:eastAsia="Times New Roman" w:hAnsi="Calibri" w:cs="Times New Roman"/>
+          <w:color w:val="000000"/>
+          <w:sz w:val="24"/>
+          <w:szCs w:val="24"/>
+          <w:lang w:val="sk-SK"/>
+        </w:rPr>
+        <w:t xml:space="preserve">/ 223 kcal; Tuk 11,4 g; </w:t>
+      </w:r>
+      <w:r>
+        <w:rPr>
+          <w:rFonts w:ascii="Calibri" w:eastAsia="Times New Roman" w:hAnsi="Calibri" w:cs="Times New Roman"/>
+          <w:color w:val="000000"/>
+          <w:sz w:val="24"/>
+          <w:szCs w:val="24"/>
+          <w:lang w:val="sk-SK"/>
+        </w:rPr>
+        <w:t>Nasýtené</w:t>
+      </w:r>
+      <w:r>
+        <w:rPr>
+          <w:rFonts w:ascii="Calibri" w:eastAsia="Times New Roman" w:hAnsi="Calibri" w:cs="Times New Roman"/>
+          <w:color w:val="000000"/>
+          <w:sz w:val="24"/>
+          <w:szCs w:val="24"/>
+          <w:lang w:val="sk-SK"/>
+        </w:rPr>
+        <w:t xml:space="preserve"> mastné kyseliny 1,8 g; Sacharidy 19,4 g; Cukry 1,1 g; Bielkoviny 10,9 g; Soľ 1,1 g. </w:t>
+      </w:r>
+      <w:r>
+        <w:rPr>
+          <w:rFonts w:ascii="Calibri" w:eastAsia="Times New Roman" w:hAnsi="Calibri" w:cs="Times New Roman"/>
+          <w:color w:val="000000"/>
+          <w:sz w:val="24"/>
+          <w:szCs w:val="24"/>
+          <w:lang w:val="sk-SK"/>
+        </w:rPr>
+        <w:br/>
+      </w:r>
+      <w:r>
+        <w:rPr>
+          <w:rFonts w:ascii="Calibri" w:eastAsia="Times New Roman" w:hAnsi="Calibri" w:cs="Times New Roman"/>
+          <w:color w:val="000000"/>
+          <w:sz w:val="24"/>
+          <w:szCs w:val="24"/>
+          <w:lang w:val="sk-SK"/>
+        </w:rPr>
+        <w:br/>
+        <w:t>Vyrába: </w:t>
+      </w:r>
+      <w:proofErr w:type="spellStart"/>
+      <w:r>
+        <w:rPr>
+          <w:rFonts w:ascii="Calibri" w:eastAsia="Times New Roman" w:hAnsi="Calibri" w:cs="Times New Roman"/>
+          <w:b/>
+          <w:bCs/>
+          <w:color w:val="000000"/>
+          <w:sz w:val="24"/>
+          <w:szCs w:val="24"/>
+          <w:lang w:val="sk-SK"/>
+        </w:rPr>
+        <w:t>Two</w:t>
+      </w:r>
+      <w:proofErr w:type="spellEnd"/>
+      <w:r>
+        <w:rPr>
+          <w:rFonts w:ascii="Calibri" w:eastAsia="Times New Roman" w:hAnsi="Calibri" w:cs="Times New Roman"/>
+          <w:b/>
+          <w:bCs/>
+          <w:color w:val="000000"/>
+          <w:sz w:val="24"/>
+          <w:szCs w:val="24"/>
+          <w:lang w:val="sk-SK"/>
+        </w:rPr>
+        <w:t xml:space="preserve"> </w:t>
+      </w:r>
+      <w:proofErr w:type="spellStart"/>
+      <w:r>
+        <w:rPr>
+          <w:rFonts w:ascii="Calibri" w:eastAsia="Times New Roman" w:hAnsi="Calibri" w:cs="Times New Roman"/>
+          <w:b/>
+          <w:bCs/>
+          <w:color w:val="000000"/>
+          <w:sz w:val="24"/>
+          <w:szCs w:val="24"/>
+          <w:lang w:val="sk-SK"/>
+        </w:rPr>
+        <w:t>Wings</w:t>
+      </w:r>
+      <w:proofErr w:type="spellEnd"/>
+      <w:r>
+        <w:rPr>
+          <w:rFonts w:ascii="Calibri" w:eastAsia="Times New Roman" w:hAnsi="Calibri" w:cs="Times New Roman"/>
+          <w:b/>
+          <w:bCs/>
+          <w:color w:val="000000"/>
+          <w:sz w:val="24"/>
+          <w:szCs w:val="24"/>
+          <w:lang w:val="sk-SK"/>
+        </w:rPr>
+        <w:t xml:space="preserve"> </w:t>
+      </w:r>
+      <w:proofErr w:type="spellStart"/>
+      <w:r>
+        <w:rPr>
+          <w:rFonts w:ascii="Calibri" w:eastAsia="Times New Roman" w:hAnsi="Calibri" w:cs="Times New Roman"/>
+          <w:b/>
+          <w:bCs/>
+          <w:color w:val="000000"/>
+          <w:sz w:val="24"/>
+          <w:szCs w:val="24"/>
+          <w:lang w:val="sk-SK"/>
+        </w:rPr>
+        <w:t>s.r.o</w:t>
+      </w:r>
+      <w:proofErr w:type="spellEnd"/>
+      <w:r>
+        <w:rPr>
+          <w:rFonts w:ascii="Calibri" w:eastAsia="Times New Roman" w:hAnsi="Calibri" w:cs="Times New Roman"/>
+          <w:b/>
+          <w:bCs/>
+          <w:color w:val="000000"/>
+          <w:sz w:val="24"/>
+          <w:szCs w:val="24"/>
+          <w:lang w:val="sk-SK"/>
+        </w:rPr>
+        <w:t>.</w:t>
+      </w:r>
+      <w:r>
+        <w:rPr>
+          <w:rFonts w:ascii="Calibri" w:eastAsia="Times New Roman" w:hAnsi="Calibri" w:cs="Times New Roman"/>
+          <w:color w:val="000000"/>
+          <w:sz w:val="24"/>
+          <w:szCs w:val="24"/>
+          <w:lang w:val="sk-SK"/>
+        </w:rPr>
+        <w:t>, Letisko Košice, 04175 Košice; prevádzka: Pri bitúnku 2, Košice. Dátum spotreby je číslo šarže. Množstvo/Hmotnosť: 223. Krajina pôvodu: Slovenská republika. Balené v ochrannej atmosfére. Skladujte v chlade pri teplote: 2-4°C. Po otvorení skonzumujte ihneď, alebo najneskôr do 1 hodiny. Spotrebujte do: viď. na obale.</w:t>
+      </w:r>
+    </w:p>
+    <w:p>
+      <w:pPr>
+        <w:spacing w:after="0" w:line="240" w:lineRule="auto"/>
+        <w:jc w:val="both"/>
+        <w:rPr>
+          <w:rFonts w:ascii="Calibri" w:eastAsia="Times New Roman" w:hAnsi="Calibri" w:cs="Times New Roman"/>
+          <w:color w:val="000000"/>
+          <w:sz w:val="24"/>
+          <w:szCs w:val="24"/>
+          <w:lang w:val="sk-SK"/>
+        </w:rPr>
+      </w:pPr>
+    </w:p>
+    <w:p>
+      <w:pPr>
+        <w:spacing w:after="0" w:line="240" w:lineRule="auto"/>
+        <w:jc w:val="both"/>
+        <w:rPr>
+          <w:rFonts w:ascii="Calibri" w:eastAsia="Times New Roman" w:hAnsi="Calibri" w:cs="Times New Roman"/>
+          <w:color w:val="000000"/>
+          <w:sz w:val="24"/>
+          <w:szCs w:val="24"/>
+          <w:lang w:val="sk-SK"/>
+        </w:rPr>
+      </w:pPr>
+    </w:p>
+    <w:p>
+      <w:pPr>
+        <w:spacing w:after="0" w:line="240" w:lineRule="auto"/>
+        <w:jc w:val="center"/>
+        <w:rPr>
+          <w:rFonts w:ascii="Gill Sans MT Ext Condensed Bold" w:eastAsia="Times New Roman" w:hAnsi="Gill Sans MT Ext Condensed Bold" w:cs="Times New Roman"/>
+          <w:b/>
+          <w:bCs/>
+          <w:color w:val="FF0000"/>
+          <w:sz w:val="56"/>
+          <w:szCs w:val="56"/>
+          <w:lang w:val="sk-SK"/>
+        </w:rPr>
+      </w:pPr>
+      <w:r>
+        <w:rPr>
+          <w:rFonts w:ascii="Gill Sans MT Ext Condensed Bold" w:eastAsia="Times New Roman" w:hAnsi="Gill Sans MT Ext Condensed Bold" w:cs="Times New Roman"/>
+          <w:b/>
+          <w:bCs/>
+          <w:color w:val="FF0000"/>
+          <w:sz w:val="56"/>
+          <w:szCs w:val="56"/>
+          <w:lang w:val="sk-SK"/>
+        </w:rPr>
+        <w:t>Bavorská Bageta</w:t>
+      </w:r>
+    </w:p>
+    <w:p>
+      <w:pPr>
+        <w:spacing w:after="0" w:line="240" w:lineRule="auto"/>
+        <w:jc w:val="both"/>
+        <w:rPr>
+          <w:rFonts w:ascii="Calibri" w:eastAsia="Times New Roman" w:hAnsi="Calibri" w:cs="Times New Roman"/>
+          <w:color w:val="000000"/>
+          <w:sz w:val="24"/>
+          <w:szCs w:val="24"/>
+          <w:lang w:val="sk-SK"/>
+        </w:rPr>
+      </w:pPr>
+      <w:r>
+        <w:rPr>
+          <w:rFonts w:ascii="Calibri" w:eastAsia="Times New Roman" w:hAnsi="Calibri" w:cs="Times New Roman"/>
+          <w:color w:val="000000"/>
+          <w:sz w:val="17"/>
+          <w:szCs w:val="17"/>
+          <w:lang w:val="sk-SK"/>
+        </w:rPr>
+        <w:br/>
+      </w:r>
+      <w:r>
+        <w:rPr>
+          <w:rFonts w:ascii="Calibri" w:eastAsia="Times New Roman" w:hAnsi="Calibri" w:cs="Times New Roman"/>
+          <w:color w:val="000000"/>
+          <w:sz w:val="24"/>
+          <w:szCs w:val="24"/>
+          <w:lang w:val="sk-SK"/>
+        </w:rPr>
+        <w:t>Plnený/obložený pekárenský výrobok</w:t>
+      </w:r>
+      <w:r>
+        <w:rPr>
+          <w:rFonts w:ascii="Calibri" w:eastAsia="Times New Roman" w:hAnsi="Calibri" w:cs="Times New Roman"/>
+          <w:color w:val="000000"/>
+          <w:sz w:val="24"/>
+          <w:szCs w:val="24"/>
+          <w:lang w:val="sk-SK"/>
+        </w:rPr>
+        <w:br/>
+      </w:r>
+      <w:r>
+        <w:rPr>
+          <w:rFonts w:ascii="Calibri" w:eastAsia="Times New Roman" w:hAnsi="Calibri" w:cs="Times New Roman"/>
+          <w:b/>
+          <w:bCs/>
+          <w:color w:val="000000"/>
+          <w:sz w:val="24"/>
+          <w:szCs w:val="24"/>
+          <w:u w:val="single"/>
+          <w:lang w:val="sk-SK"/>
+        </w:rPr>
+        <w:t>Zloženie:</w:t>
+      </w:r>
+      <w:r>
+        <w:rPr>
+          <w:rFonts w:ascii="Calibri" w:eastAsia="Times New Roman" w:hAnsi="Calibri" w:cs="Times New Roman"/>
+          <w:color w:val="000000"/>
+          <w:sz w:val="24"/>
+          <w:szCs w:val="24"/>
+          <w:lang w:val="sk-SK"/>
+        </w:rPr>
+        <w:br/>
+      </w:r>
+      <w:r>
+        <w:rPr>
+          <w:rFonts w:ascii="Calibri" w:eastAsia="Times New Roman" w:hAnsi="Calibri" w:cs="Times New Roman"/>
+          <w:b/>
+          <w:bCs/>
+          <w:color w:val="000000"/>
+          <w:sz w:val="24"/>
+          <w:szCs w:val="24"/>
+          <w:lang w:val="sk-SK"/>
+        </w:rPr>
+        <w:t xml:space="preserve">bageta </w:t>
+      </w:r>
+      <w:proofErr w:type="spellStart"/>
+      <w:r>
+        <w:rPr>
+          <w:rFonts w:ascii="Calibri" w:eastAsia="Times New Roman" w:hAnsi="Calibri" w:cs="Times New Roman"/>
+          <w:b/>
+          <w:bCs/>
+          <w:color w:val="000000"/>
+          <w:sz w:val="24"/>
+          <w:szCs w:val="24"/>
+          <w:lang w:val="sk-SK"/>
+        </w:rPr>
+        <w:t>špaldová</w:t>
+      </w:r>
+      <w:proofErr w:type="spellEnd"/>
+      <w:r>
+        <w:rPr>
+          <w:rFonts w:ascii="Calibri" w:eastAsia="Times New Roman" w:hAnsi="Calibri" w:cs="Times New Roman"/>
+          <w:b/>
+          <w:bCs/>
+          <w:color w:val="000000"/>
+          <w:sz w:val="24"/>
+          <w:szCs w:val="24"/>
+          <w:lang w:val="sk-SK"/>
+        </w:rPr>
+        <w:t xml:space="preserve"> 49,18 %: </w:t>
+      </w:r>
+      <w:r>
+        <w:rPr>
+          <w:rFonts w:ascii="Calibri" w:eastAsia="Times New Roman" w:hAnsi="Calibri" w:cs="Times New Roman"/>
+          <w:color w:val="000000"/>
+          <w:sz w:val="24"/>
+          <w:szCs w:val="24"/>
+          <w:lang w:val="sk-SK"/>
+        </w:rPr>
+        <w:t xml:space="preserve">PŠENIČNÁ múka, pitná voda, pekárska zmes (10%) (slnečnica, PŠENIČNÉ otruby, ľan, ŠPALDOVÉ vločky (5,5%), pražený JAČMEŇ a RAŽ, PŠENIČNÉ vločky), ŠPALDOVÁ múka (4,5%), droždie, jedlá soľ s jódom (jedlá soľ, </w:t>
+      </w:r>
+      <w:proofErr w:type="spellStart"/>
+      <w:r>
+        <w:rPr>
+          <w:rFonts w:ascii="Calibri" w:eastAsia="Times New Roman" w:hAnsi="Calibri" w:cs="Times New Roman"/>
+          <w:color w:val="000000"/>
+          <w:sz w:val="24"/>
+          <w:szCs w:val="24"/>
+          <w:lang w:val="sk-SK"/>
+        </w:rPr>
+        <w:t>jodičnan</w:t>
+      </w:r>
+      <w:proofErr w:type="spellEnd"/>
+      <w:r>
+        <w:rPr>
+          <w:rFonts w:ascii="Calibri" w:eastAsia="Times New Roman" w:hAnsi="Calibri" w:cs="Times New Roman"/>
+          <w:color w:val="000000"/>
+          <w:sz w:val="24"/>
+          <w:szCs w:val="24"/>
+          <w:lang w:val="sk-SK"/>
+        </w:rPr>
+        <w:t xml:space="preserve"> draselný), repkový olej, PŠENIČNÝ GLUTÉN, emulgátor: E472e, cukor, múku upravujúca látka (E300, E920), RAŽNÁ múka. </w:t>
+      </w:r>
+      <w:r>
+        <w:rPr>
+          <w:rFonts w:ascii="Calibri" w:eastAsia="Times New Roman" w:hAnsi="Calibri" w:cs="Times New Roman"/>
+          <w:b/>
+          <w:bCs/>
+          <w:color w:val="000000"/>
+          <w:sz w:val="24"/>
+          <w:szCs w:val="24"/>
+          <w:lang w:val="sk-SK"/>
+        </w:rPr>
+        <w:t>Wellness Šunka zaúdená 18,03 %: </w:t>
+      </w:r>
+      <w:r>
+        <w:rPr>
+          <w:rFonts w:ascii="Calibri" w:eastAsia="Times New Roman" w:hAnsi="Calibri" w:cs="Times New Roman"/>
+          <w:color w:val="000000"/>
+          <w:sz w:val="24"/>
+          <w:szCs w:val="24"/>
+          <w:lang w:val="sk-SK"/>
+        </w:rPr>
+        <w:t xml:space="preserve">bravčové stehno min. 55 %, pitná voda, jedlá soľ, konzervačná látka (E250), bravčové kože, modifikovaný škrob (E1422), zahusťovadlo (E407, E415), živočíšna (bravčová) bielkovina, stabilizátor (E450, E451), </w:t>
+      </w:r>
+      <w:proofErr w:type="spellStart"/>
+      <w:r>
+        <w:rPr>
+          <w:rFonts w:ascii="Calibri" w:eastAsia="Times New Roman" w:hAnsi="Calibri" w:cs="Times New Roman"/>
+          <w:color w:val="000000"/>
+          <w:sz w:val="24"/>
+          <w:szCs w:val="24"/>
+          <w:lang w:val="sk-SK"/>
+        </w:rPr>
+        <w:t>dextróza</w:t>
+      </w:r>
+      <w:proofErr w:type="spellEnd"/>
+      <w:r>
+        <w:rPr>
+          <w:rFonts w:ascii="Calibri" w:eastAsia="Times New Roman" w:hAnsi="Calibri" w:cs="Times New Roman"/>
+          <w:color w:val="000000"/>
+          <w:sz w:val="24"/>
+          <w:szCs w:val="24"/>
+          <w:lang w:val="sk-SK"/>
+        </w:rPr>
+        <w:t>, zvýrazňovač chuti (E621), antioxidant (E316), extrakty korenín.</w:t>
+      </w:r>
+      <w:r>
+        <w:rPr>
+          <w:rFonts w:ascii="Calibri" w:eastAsia="Times New Roman" w:hAnsi="Calibri" w:cs="Times New Roman"/>
+          <w:color w:val="000000"/>
+          <w:sz w:val="24"/>
+          <w:szCs w:val="24"/>
+          <w:lang w:val="sk-SK"/>
+        </w:rPr>
+        <w:t xml:space="preserve"> </w:t>
+      </w:r>
+      <w:r>
+        <w:rPr>
+          <w:rFonts w:ascii="Calibri" w:eastAsia="Times New Roman" w:hAnsi="Calibri" w:cs="Times New Roman"/>
+          <w:b/>
+          <w:bCs/>
+          <w:color w:val="000000"/>
+          <w:sz w:val="24"/>
+          <w:szCs w:val="24"/>
+          <w:lang w:val="sk-SK"/>
+        </w:rPr>
+        <w:t>majonéza chrenová 16,39 %: </w:t>
+      </w:r>
+      <w:r>
+        <w:rPr>
+          <w:rFonts w:ascii="Calibri" w:eastAsia="Times New Roman" w:hAnsi="Calibri" w:cs="Times New Roman"/>
+          <w:color w:val="000000"/>
+          <w:sz w:val="24"/>
+          <w:szCs w:val="24"/>
+          <w:lang w:val="sk-SK"/>
+        </w:rPr>
+        <w:t xml:space="preserve">Repkový olej, pitná voda, chrenová pasta (15 %) (chren 75 %, pitná voda, repkový olej, ocot kvasný liehový, jedlá soľ, cukor, </w:t>
+      </w:r>
+      <w:proofErr w:type="spellStart"/>
+      <w:r>
+        <w:rPr>
+          <w:rFonts w:ascii="Calibri" w:eastAsia="Times New Roman" w:hAnsi="Calibri" w:cs="Times New Roman"/>
+          <w:color w:val="000000"/>
+          <w:sz w:val="24"/>
+          <w:szCs w:val="24"/>
+          <w:lang w:val="sk-SK"/>
+        </w:rPr>
+        <w:t>zahuťovací</w:t>
+      </w:r>
+      <w:proofErr w:type="spellEnd"/>
+      <w:r>
+        <w:rPr>
+          <w:rFonts w:ascii="Calibri" w:eastAsia="Times New Roman" w:hAnsi="Calibri" w:cs="Times New Roman"/>
+          <w:color w:val="000000"/>
+          <w:sz w:val="24"/>
+          <w:szCs w:val="24"/>
+          <w:lang w:val="sk-SK"/>
+        </w:rPr>
+        <w:t xml:space="preserve"> prípravok (modifikovaný kukuričný škrob, stabilizátor: guma </w:t>
+      </w:r>
+      <w:proofErr w:type="spellStart"/>
+      <w:r>
+        <w:rPr>
+          <w:rFonts w:ascii="Calibri" w:eastAsia="Times New Roman" w:hAnsi="Calibri" w:cs="Times New Roman"/>
+          <w:color w:val="000000"/>
+          <w:sz w:val="24"/>
+          <w:szCs w:val="24"/>
+          <w:lang w:val="sk-SK"/>
+        </w:rPr>
+        <w:t>guar</w:t>
+      </w:r>
+      <w:proofErr w:type="spellEnd"/>
+      <w:r>
+        <w:rPr>
+          <w:rFonts w:ascii="Calibri" w:eastAsia="Times New Roman" w:hAnsi="Calibri" w:cs="Times New Roman"/>
+          <w:color w:val="000000"/>
+          <w:sz w:val="24"/>
+          <w:szCs w:val="24"/>
+          <w:lang w:val="sk-SK"/>
+        </w:rPr>
+        <w:t xml:space="preserve">), </w:t>
+      </w:r>
+      <w:proofErr w:type="spellStart"/>
+      <w:r>
+        <w:rPr>
+          <w:rFonts w:ascii="Calibri" w:eastAsia="Times New Roman" w:hAnsi="Calibri" w:cs="Times New Roman"/>
+          <w:color w:val="000000"/>
+          <w:sz w:val="24"/>
+          <w:szCs w:val="24"/>
+          <w:lang w:val="sk-SK"/>
+        </w:rPr>
+        <w:t>konzervant</w:t>
+      </w:r>
+      <w:proofErr w:type="spellEnd"/>
+      <w:r>
+        <w:rPr>
+          <w:rFonts w:ascii="Calibri" w:eastAsia="Times New Roman" w:hAnsi="Calibri" w:cs="Times New Roman"/>
+          <w:color w:val="000000"/>
+          <w:sz w:val="24"/>
+          <w:szCs w:val="24"/>
+          <w:lang w:val="sk-SK"/>
+        </w:rPr>
+        <w:t xml:space="preserve">: </w:t>
+      </w:r>
+      <w:proofErr w:type="spellStart"/>
+      <w:r>
+        <w:rPr>
+          <w:rFonts w:ascii="Calibri" w:eastAsia="Times New Roman" w:hAnsi="Calibri" w:cs="Times New Roman"/>
+          <w:color w:val="000000"/>
+          <w:sz w:val="24"/>
+          <w:szCs w:val="24"/>
+          <w:lang w:val="sk-SK"/>
+        </w:rPr>
+        <w:t>disiřičitan</w:t>
+      </w:r>
+      <w:proofErr w:type="spellEnd"/>
+      <w:r>
+        <w:rPr>
+          <w:rFonts w:ascii="Calibri" w:eastAsia="Times New Roman" w:hAnsi="Calibri" w:cs="Times New Roman"/>
+          <w:color w:val="000000"/>
+          <w:sz w:val="24"/>
+          <w:szCs w:val="24"/>
+          <w:lang w:val="sk-SK"/>
+        </w:rPr>
+        <w:t xml:space="preserve"> draselný, regulátor kyslosti: kyselina </w:t>
+      </w:r>
+      <w:proofErr w:type="spellStart"/>
+      <w:r>
+        <w:rPr>
+          <w:rFonts w:ascii="Calibri" w:eastAsia="Times New Roman" w:hAnsi="Calibri" w:cs="Times New Roman"/>
+          <w:color w:val="000000"/>
+          <w:sz w:val="24"/>
+          <w:szCs w:val="24"/>
+          <w:lang w:val="sk-SK"/>
+        </w:rPr>
+        <w:t>citronová</w:t>
+      </w:r>
+      <w:proofErr w:type="spellEnd"/>
+      <w:r>
+        <w:rPr>
+          <w:rFonts w:ascii="Calibri" w:eastAsia="Times New Roman" w:hAnsi="Calibri" w:cs="Times New Roman"/>
+          <w:color w:val="000000"/>
+          <w:sz w:val="24"/>
+          <w:szCs w:val="24"/>
+          <w:lang w:val="sk-SK"/>
+        </w:rPr>
+        <w:t xml:space="preserve">), emulgovaný VAJEČNÝ žĺtok (VAJEČNÝ žĺtok, jedlá soľ, </w:t>
+      </w:r>
+      <w:proofErr w:type="spellStart"/>
+      <w:r>
+        <w:rPr>
+          <w:rFonts w:ascii="Calibri" w:eastAsia="Times New Roman" w:hAnsi="Calibri" w:cs="Times New Roman"/>
+          <w:color w:val="000000"/>
+          <w:sz w:val="24"/>
+          <w:szCs w:val="24"/>
+          <w:lang w:val="sk-SK"/>
+        </w:rPr>
+        <w:t>maltodextrin</w:t>
+      </w:r>
+      <w:proofErr w:type="spellEnd"/>
+      <w:r>
+        <w:rPr>
+          <w:rFonts w:ascii="Calibri" w:eastAsia="Times New Roman" w:hAnsi="Calibri" w:cs="Times New Roman"/>
+          <w:color w:val="000000"/>
+          <w:sz w:val="24"/>
+          <w:szCs w:val="24"/>
+          <w:lang w:val="sk-SK"/>
+        </w:rPr>
+        <w:t xml:space="preserve">), </w:t>
+      </w:r>
+      <w:proofErr w:type="spellStart"/>
+      <w:r>
+        <w:rPr>
+          <w:rFonts w:ascii="Calibri" w:eastAsia="Times New Roman" w:hAnsi="Calibri" w:cs="Times New Roman"/>
+          <w:color w:val="000000"/>
+          <w:sz w:val="24"/>
+          <w:szCs w:val="24"/>
+          <w:lang w:val="sk-SK"/>
+        </w:rPr>
+        <w:t>zahusťovací</w:t>
+      </w:r>
+      <w:proofErr w:type="spellEnd"/>
+      <w:r>
+        <w:rPr>
+          <w:rFonts w:ascii="Calibri" w:eastAsia="Times New Roman" w:hAnsi="Calibri" w:cs="Times New Roman"/>
+          <w:color w:val="000000"/>
+          <w:sz w:val="24"/>
+          <w:szCs w:val="24"/>
+          <w:lang w:val="sk-SK"/>
+        </w:rPr>
+        <w:t xml:space="preserve"> prípravok (modifikovaný zemiakový škrob, stabilizátory: guma </w:t>
+      </w:r>
+      <w:proofErr w:type="spellStart"/>
+      <w:r>
+        <w:rPr>
+          <w:rFonts w:ascii="Calibri" w:eastAsia="Times New Roman" w:hAnsi="Calibri" w:cs="Times New Roman"/>
+          <w:color w:val="000000"/>
+          <w:sz w:val="24"/>
+          <w:szCs w:val="24"/>
+          <w:lang w:val="sk-SK"/>
+        </w:rPr>
+        <w:t>guar</w:t>
+      </w:r>
+      <w:proofErr w:type="spellEnd"/>
+      <w:r>
+        <w:rPr>
+          <w:rFonts w:ascii="Calibri" w:eastAsia="Times New Roman" w:hAnsi="Calibri" w:cs="Times New Roman"/>
+          <w:color w:val="000000"/>
+          <w:sz w:val="24"/>
+          <w:szCs w:val="24"/>
+          <w:lang w:val="sk-SK"/>
+        </w:rPr>
+        <w:t xml:space="preserve">, </w:t>
+      </w:r>
+      <w:proofErr w:type="spellStart"/>
+      <w:r>
+        <w:rPr>
+          <w:rFonts w:ascii="Calibri" w:eastAsia="Times New Roman" w:hAnsi="Calibri" w:cs="Times New Roman"/>
+          <w:color w:val="000000"/>
+          <w:sz w:val="24"/>
+          <w:szCs w:val="24"/>
+          <w:lang w:val="sk-SK"/>
+        </w:rPr>
+        <w:t>xanthan</w:t>
+      </w:r>
+      <w:proofErr w:type="spellEnd"/>
+      <w:r>
+        <w:rPr>
+          <w:rFonts w:ascii="Calibri" w:eastAsia="Times New Roman" w:hAnsi="Calibri" w:cs="Times New Roman"/>
+          <w:color w:val="000000"/>
+          <w:sz w:val="24"/>
+          <w:szCs w:val="24"/>
+          <w:lang w:val="sk-SK"/>
+        </w:rPr>
+        <w:t xml:space="preserve">, </w:t>
+      </w:r>
+      <w:proofErr w:type="spellStart"/>
+      <w:r>
+        <w:rPr>
+          <w:rFonts w:ascii="Calibri" w:eastAsia="Times New Roman" w:hAnsi="Calibri" w:cs="Times New Roman"/>
+          <w:color w:val="000000"/>
+          <w:sz w:val="24"/>
+          <w:szCs w:val="24"/>
+          <w:lang w:val="sk-SK"/>
+        </w:rPr>
+        <w:t>karubín</w:t>
+      </w:r>
+      <w:proofErr w:type="spellEnd"/>
+      <w:r>
+        <w:rPr>
+          <w:rFonts w:ascii="Calibri" w:eastAsia="Times New Roman" w:hAnsi="Calibri" w:cs="Times New Roman"/>
+          <w:color w:val="000000"/>
+          <w:sz w:val="24"/>
+          <w:szCs w:val="24"/>
+          <w:lang w:val="sk-SK"/>
+        </w:rPr>
+        <w:t xml:space="preserve">), HORČICA (pitná voda, HORČIČNÉ SEMENO, ocot kvasný liehový, jedlá soľ, výťažok korení), cukor, jedlá soľ, ocot kvasný liehový, chrenová aróma (aróma, </w:t>
+      </w:r>
+      <w:proofErr w:type="spellStart"/>
+      <w:r>
+        <w:rPr>
+          <w:rFonts w:ascii="Calibri" w:eastAsia="Times New Roman" w:hAnsi="Calibri" w:cs="Times New Roman"/>
+          <w:color w:val="000000"/>
+          <w:sz w:val="24"/>
+          <w:szCs w:val="24"/>
+          <w:lang w:val="sk-SK"/>
+        </w:rPr>
+        <w:t>maltodextrín</w:t>
+      </w:r>
+      <w:proofErr w:type="spellEnd"/>
+      <w:r>
+        <w:rPr>
+          <w:rFonts w:ascii="Calibri" w:eastAsia="Times New Roman" w:hAnsi="Calibri" w:cs="Times New Roman"/>
+          <w:color w:val="000000"/>
+          <w:sz w:val="24"/>
+          <w:szCs w:val="24"/>
+          <w:lang w:val="sk-SK"/>
+        </w:rPr>
+        <w:t xml:space="preserve">, modifikovaný škrob, antioxidant: extrakt s vysokým obsahom </w:t>
+      </w:r>
+      <w:proofErr w:type="spellStart"/>
+      <w:r>
+        <w:rPr>
+          <w:rFonts w:ascii="Calibri" w:eastAsia="Times New Roman" w:hAnsi="Calibri" w:cs="Times New Roman"/>
+          <w:color w:val="000000"/>
+          <w:sz w:val="24"/>
+          <w:szCs w:val="24"/>
+          <w:lang w:val="sk-SK"/>
+        </w:rPr>
+        <w:t>tokoferolu</w:t>
+      </w:r>
+      <w:proofErr w:type="spellEnd"/>
+      <w:r>
+        <w:rPr>
+          <w:rFonts w:ascii="Calibri" w:eastAsia="Times New Roman" w:hAnsi="Calibri" w:cs="Times New Roman"/>
+          <w:color w:val="000000"/>
+          <w:sz w:val="24"/>
+          <w:szCs w:val="24"/>
+          <w:lang w:val="sk-SK"/>
+        </w:rPr>
+        <w:t xml:space="preserve">), </w:t>
+      </w:r>
+      <w:proofErr w:type="spellStart"/>
+      <w:r>
+        <w:rPr>
+          <w:rFonts w:ascii="Calibri" w:eastAsia="Times New Roman" w:hAnsi="Calibri" w:cs="Times New Roman"/>
+          <w:color w:val="000000"/>
+          <w:sz w:val="24"/>
+          <w:szCs w:val="24"/>
+          <w:lang w:val="sk-SK"/>
+        </w:rPr>
+        <w:t>konzervant</w:t>
+      </w:r>
+      <w:proofErr w:type="spellEnd"/>
+      <w:r>
+        <w:rPr>
+          <w:rFonts w:ascii="Calibri" w:eastAsia="Times New Roman" w:hAnsi="Calibri" w:cs="Times New Roman"/>
+          <w:color w:val="000000"/>
+          <w:sz w:val="24"/>
+          <w:szCs w:val="24"/>
+          <w:lang w:val="sk-SK"/>
+        </w:rPr>
+        <w:t xml:space="preserve">: </w:t>
+      </w:r>
+      <w:proofErr w:type="spellStart"/>
+      <w:r>
+        <w:rPr>
+          <w:rFonts w:ascii="Calibri" w:eastAsia="Times New Roman" w:hAnsi="Calibri" w:cs="Times New Roman"/>
+          <w:color w:val="000000"/>
+          <w:sz w:val="24"/>
+          <w:szCs w:val="24"/>
+          <w:lang w:val="sk-SK"/>
+        </w:rPr>
+        <w:t>sorbant</w:t>
+      </w:r>
+      <w:proofErr w:type="spellEnd"/>
+      <w:r>
+        <w:rPr>
+          <w:rFonts w:ascii="Calibri" w:eastAsia="Times New Roman" w:hAnsi="Calibri" w:cs="Times New Roman"/>
+          <w:color w:val="000000"/>
+          <w:sz w:val="24"/>
+          <w:szCs w:val="24"/>
+          <w:lang w:val="sk-SK"/>
+        </w:rPr>
+        <w:t xml:space="preserve"> draselný.</w:t>
+      </w:r>
+      <w:r>
+        <w:rPr>
+          <w:rFonts w:ascii="Calibri" w:eastAsia="Times New Roman" w:hAnsi="Calibri" w:cs="Times New Roman"/>
+          <w:color w:val="000000"/>
+          <w:sz w:val="24"/>
+          <w:szCs w:val="24"/>
+          <w:lang w:val="sk-SK"/>
+        </w:rPr>
+        <w:t xml:space="preserve"> </w:t>
+      </w:r>
+      <w:r>
+        <w:rPr>
+          <w:rFonts w:ascii="Calibri" w:eastAsia="Times New Roman" w:hAnsi="Calibri" w:cs="Times New Roman"/>
+          <w:b/>
+          <w:bCs/>
+          <w:color w:val="000000"/>
+          <w:sz w:val="24"/>
+          <w:szCs w:val="24"/>
+          <w:lang w:val="sk-SK"/>
+        </w:rPr>
+        <w:t>vajce 11,48 %: </w:t>
+      </w:r>
+      <w:r>
+        <w:rPr>
+          <w:rFonts w:ascii="Calibri" w:eastAsia="Times New Roman" w:hAnsi="Calibri" w:cs="Times New Roman"/>
+          <w:color w:val="000000"/>
+          <w:sz w:val="24"/>
+          <w:szCs w:val="24"/>
+          <w:lang w:val="sk-SK"/>
+        </w:rPr>
+        <w:t>VAJCIA, nálev ( pitná voda, jedlá soľ, regulátor kyslosti (kyselina mliečna a octová), antioxidanty E325, E326)</w:t>
+      </w:r>
+      <w:r>
+        <w:rPr>
+          <w:rFonts w:ascii="Calibri" w:eastAsia="Times New Roman" w:hAnsi="Calibri" w:cs="Times New Roman"/>
+          <w:color w:val="000000"/>
+          <w:sz w:val="24"/>
+          <w:szCs w:val="24"/>
+          <w:lang w:val="sk-SK"/>
+        </w:rPr>
+        <w:t>.</w:t>
+      </w:r>
+      <w:r>
+        <w:rPr>
+          <w:rFonts w:ascii="Calibri" w:eastAsia="Times New Roman" w:hAnsi="Calibri" w:cs="Times New Roman"/>
+          <w:color w:val="000000"/>
+          <w:sz w:val="24"/>
+          <w:szCs w:val="24"/>
+          <w:lang w:val="sk-SK"/>
+        </w:rPr>
+        <w:t> </w:t>
+      </w:r>
+      <w:r>
+        <w:rPr>
+          <w:rFonts w:ascii="Calibri" w:eastAsia="Times New Roman" w:hAnsi="Calibri" w:cs="Times New Roman"/>
+          <w:b/>
+          <w:bCs/>
+          <w:color w:val="000000"/>
+          <w:sz w:val="24"/>
+          <w:szCs w:val="24"/>
+          <w:lang w:val="sk-SK"/>
+        </w:rPr>
+        <w:t>kapia</w:t>
+      </w:r>
+      <w:r>
+        <w:rPr>
+          <w:rFonts w:ascii="Calibri" w:eastAsia="Times New Roman" w:hAnsi="Calibri" w:cs="Times New Roman"/>
+          <w:b/>
+          <w:bCs/>
+          <w:color w:val="000000"/>
+          <w:sz w:val="24"/>
+          <w:szCs w:val="24"/>
+          <w:lang w:val="sk-SK"/>
+        </w:rPr>
+        <w:t xml:space="preserve"> sterilizovaná 4,92 %: </w:t>
+      </w:r>
+      <w:r>
+        <w:rPr>
+          <w:rFonts w:ascii="Calibri" w:eastAsia="Times New Roman" w:hAnsi="Calibri" w:cs="Times New Roman"/>
+          <w:color w:val="000000"/>
+          <w:sz w:val="24"/>
+          <w:szCs w:val="24"/>
+          <w:lang w:val="sk-SK"/>
+        </w:rPr>
+        <w:t>červená paprika, pitná voda, ocot kvasný liehový, cukor, jedlá soľ, konzervačná látka (</w:t>
+      </w:r>
+      <w:proofErr w:type="spellStart"/>
+      <w:r>
+        <w:rPr>
+          <w:rFonts w:ascii="Calibri" w:eastAsia="Times New Roman" w:hAnsi="Calibri" w:cs="Times New Roman"/>
+          <w:color w:val="000000"/>
+          <w:sz w:val="24"/>
+          <w:szCs w:val="24"/>
+          <w:lang w:val="sk-SK"/>
+        </w:rPr>
+        <w:t>benzoan</w:t>
+      </w:r>
+      <w:proofErr w:type="spellEnd"/>
+      <w:r>
+        <w:rPr>
+          <w:rFonts w:ascii="Calibri" w:eastAsia="Times New Roman" w:hAnsi="Calibri" w:cs="Times New Roman"/>
+          <w:color w:val="000000"/>
+          <w:sz w:val="24"/>
+          <w:szCs w:val="24"/>
+          <w:lang w:val="sk-SK"/>
+        </w:rPr>
+        <w:t xml:space="preserve"> </w:t>
+      </w:r>
+      <w:proofErr w:type="spellStart"/>
+      <w:r>
+        <w:rPr>
+          <w:rFonts w:ascii="Calibri" w:eastAsia="Times New Roman" w:hAnsi="Calibri" w:cs="Times New Roman"/>
+          <w:color w:val="000000"/>
+          <w:sz w:val="24"/>
+          <w:szCs w:val="24"/>
+          <w:lang w:val="sk-SK"/>
+        </w:rPr>
+        <w:t>sodny</w:t>
+      </w:r>
+      <w:proofErr w:type="spellEnd"/>
+      <w:r>
+        <w:rPr>
+          <w:rFonts w:ascii="Calibri" w:eastAsia="Times New Roman" w:hAnsi="Calibri" w:cs="Times New Roman"/>
+          <w:color w:val="000000"/>
+          <w:sz w:val="24"/>
+          <w:szCs w:val="24"/>
+          <w:lang w:val="sk-SK"/>
+        </w:rPr>
+        <w:t>). </w:t>
+      </w:r>
+      <w:r>
+        <w:rPr>
+          <w:rFonts w:ascii="Calibri" w:eastAsia="Times New Roman" w:hAnsi="Calibri" w:cs="Times New Roman"/>
+          <w:color w:val="000000"/>
+          <w:sz w:val="24"/>
+          <w:szCs w:val="24"/>
+          <w:lang w:val="sk-SK"/>
+        </w:rPr>
+        <w:br/>
+      </w:r>
+      <w:r>
+        <w:rPr>
+          <w:rFonts w:ascii="Calibri" w:eastAsia="Times New Roman" w:hAnsi="Calibri" w:cs="Times New Roman"/>
+          <w:b/>
+          <w:bCs/>
+          <w:color w:val="000000"/>
+          <w:sz w:val="24"/>
+          <w:szCs w:val="24"/>
+          <w:lang w:val="sk-SK"/>
+        </w:rPr>
+        <w:t>Alergény:</w:t>
+      </w:r>
+      <w:r>
+        <w:rPr>
+          <w:rFonts w:ascii="Calibri" w:eastAsia="Times New Roman" w:hAnsi="Calibri" w:cs="Times New Roman"/>
+          <w:color w:val="000000"/>
+          <w:sz w:val="24"/>
+          <w:szCs w:val="24"/>
+          <w:lang w:val="sk-SK"/>
+        </w:rPr>
+        <w:t xml:space="preserve"> pšenica, </w:t>
+      </w:r>
+      <w:proofErr w:type="spellStart"/>
+      <w:r>
+        <w:rPr>
+          <w:rFonts w:ascii="Calibri" w:eastAsia="Times New Roman" w:hAnsi="Calibri" w:cs="Times New Roman"/>
+          <w:color w:val="000000"/>
+          <w:sz w:val="24"/>
+          <w:szCs w:val="24"/>
+          <w:lang w:val="sk-SK"/>
+        </w:rPr>
+        <w:t>špalda</w:t>
+      </w:r>
+      <w:proofErr w:type="spellEnd"/>
+      <w:r>
+        <w:rPr>
+          <w:rFonts w:ascii="Calibri" w:eastAsia="Times New Roman" w:hAnsi="Calibri" w:cs="Times New Roman"/>
+          <w:color w:val="000000"/>
+          <w:sz w:val="24"/>
+          <w:szCs w:val="24"/>
+          <w:lang w:val="sk-SK"/>
+        </w:rPr>
+        <w:t xml:space="preserve">, jačmeň, raž, vajce, horčica, oxid siričitý (v koncentrácii vyšších než 10 </w:t>
+      </w:r>
+      <w:r>
+        <w:rPr>
+          <w:rFonts w:ascii="Calibri" w:eastAsia="Times New Roman" w:hAnsi="Calibri" w:cs="Times New Roman"/>
+          <w:color w:val="000000"/>
+          <w:sz w:val="24"/>
+          <w:szCs w:val="24"/>
+          <w:lang w:val="sk-SK"/>
+        </w:rPr>
+        <w:lastRenderedPageBreak/>
+        <w:t>mg/kg)</w:t>
+      </w:r>
+      <w:r>
+        <w:rPr>
+          <w:rFonts w:ascii="Calibri" w:eastAsia="Times New Roman" w:hAnsi="Calibri" w:cs="Times New Roman"/>
+          <w:color w:val="000000"/>
+          <w:sz w:val="24"/>
+          <w:szCs w:val="24"/>
+          <w:lang w:val="sk-SK"/>
+        </w:rPr>
+        <w:t>. Môže obsahovať: vajcia, sójové bôby, m</w:t>
+      </w:r>
+      <w:r>
+        <w:rPr>
+          <w:rFonts w:ascii="Calibri" w:eastAsia="Times New Roman" w:hAnsi="Calibri" w:cs="Times New Roman"/>
+          <w:color w:val="000000"/>
+          <w:sz w:val="24"/>
+          <w:szCs w:val="24"/>
+          <w:lang w:val="sk-SK"/>
+        </w:rPr>
+        <w:t>lieko, orechy, sezamové semeno</w:t>
+      </w:r>
+      <w:r>
+        <w:rPr>
+          <w:rFonts w:ascii="Calibri" w:eastAsia="Times New Roman" w:hAnsi="Calibri" w:cs="Times New Roman"/>
+          <w:color w:val="000000"/>
+          <w:sz w:val="24"/>
+          <w:szCs w:val="24"/>
+          <w:lang w:val="sk-SK"/>
+        </w:rPr>
+        <w:t>. </w:t>
+      </w:r>
+      <w:r>
+        <w:rPr>
+          <w:rFonts w:ascii="Calibri" w:eastAsia="Times New Roman" w:hAnsi="Calibri" w:cs="Times New Roman"/>
+          <w:b/>
+          <w:bCs/>
+          <w:color w:val="000000"/>
+          <w:sz w:val="24"/>
+          <w:szCs w:val="24"/>
+          <w:lang w:val="sk-SK"/>
+        </w:rPr>
+        <w:br/>
+        <w:t>GMO: </w:t>
+      </w:r>
+      <w:r>
+        <w:rPr>
+          <w:rFonts w:ascii="Calibri" w:eastAsia="Times New Roman" w:hAnsi="Calibri" w:cs="Times New Roman"/>
+          <w:color w:val="000000"/>
+          <w:sz w:val="24"/>
+          <w:szCs w:val="24"/>
+          <w:lang w:val="sk-SK"/>
+        </w:rPr>
+        <w:t>výrobok neobsahuje GMO </w:t>
+      </w:r>
+      <w:r>
+        <w:rPr>
+          <w:rFonts w:ascii="Calibri" w:eastAsia="Times New Roman" w:hAnsi="Calibri" w:cs="Times New Roman"/>
+          <w:color w:val="000000"/>
+          <w:sz w:val="24"/>
+          <w:szCs w:val="24"/>
+          <w:lang w:val="sk-SK"/>
+        </w:rPr>
+        <w:br/>
+      </w:r>
+      <w:r>
+        <w:rPr>
+          <w:rFonts w:ascii="Calibri" w:eastAsia="Times New Roman" w:hAnsi="Calibri" w:cs="Times New Roman"/>
+          <w:b/>
+          <w:bCs/>
+          <w:color w:val="000000"/>
+          <w:sz w:val="24"/>
+          <w:szCs w:val="24"/>
+          <w:lang w:val="sk-SK"/>
+        </w:rPr>
+        <w:t>Energetická hodnota v 100g: </w:t>
+      </w:r>
+      <w:r>
+        <w:rPr>
+          <w:rFonts w:ascii="Calibri" w:eastAsia="Times New Roman" w:hAnsi="Calibri" w:cs="Times New Roman"/>
+          <w:color w:val="000000"/>
+          <w:sz w:val="24"/>
+          <w:szCs w:val="24"/>
+          <w:lang w:val="sk-SK"/>
+        </w:rPr>
+        <w:t xml:space="preserve">904 </w:t>
+      </w:r>
+      <w:proofErr w:type="spellStart"/>
+      <w:r>
+        <w:rPr>
+          <w:rFonts w:ascii="Calibri" w:eastAsia="Times New Roman" w:hAnsi="Calibri" w:cs="Times New Roman"/>
+          <w:color w:val="000000"/>
+          <w:sz w:val="24"/>
+          <w:szCs w:val="24"/>
+          <w:lang w:val="sk-SK"/>
+        </w:rPr>
+        <w:t>kJ</w:t>
+      </w:r>
+      <w:proofErr w:type="spellEnd"/>
+      <w:r>
+        <w:rPr>
+          <w:rFonts w:ascii="Calibri" w:eastAsia="Times New Roman" w:hAnsi="Calibri" w:cs="Times New Roman"/>
+          <w:color w:val="000000"/>
+          <w:sz w:val="24"/>
+          <w:szCs w:val="24"/>
+          <w:lang w:val="sk-SK"/>
+        </w:rPr>
+        <w:t xml:space="preserve">/ 216 kcal; Tuk 10,8 g; </w:t>
+      </w:r>
+      <w:r>
+        <w:rPr>
+          <w:rFonts w:ascii="Calibri" w:eastAsia="Times New Roman" w:hAnsi="Calibri" w:cs="Times New Roman"/>
+          <w:color w:val="000000"/>
+          <w:sz w:val="24"/>
+          <w:szCs w:val="24"/>
+          <w:lang w:val="sk-SK"/>
+        </w:rPr>
+        <w:t>Nasýtené</w:t>
+      </w:r>
+      <w:r>
+        <w:rPr>
+          <w:rFonts w:ascii="Calibri" w:eastAsia="Times New Roman" w:hAnsi="Calibri" w:cs="Times New Roman"/>
+          <w:color w:val="000000"/>
+          <w:sz w:val="24"/>
+          <w:szCs w:val="24"/>
+          <w:lang w:val="sk-SK"/>
+        </w:rPr>
+        <w:t xml:space="preserve"> mastné kyseliny 1,4 g; Sacharidy 20,7 g; Cukry 1,2 g; Bielkoviny 9,0 g; Soľ 1,2 g. </w:t>
+      </w:r>
+      <w:r>
+        <w:rPr>
+          <w:rFonts w:ascii="Calibri" w:eastAsia="Times New Roman" w:hAnsi="Calibri" w:cs="Times New Roman"/>
+          <w:color w:val="000000"/>
+          <w:sz w:val="24"/>
+          <w:szCs w:val="24"/>
+          <w:lang w:val="sk-SK"/>
+        </w:rPr>
+        <w:br/>
+      </w:r>
+      <w:r>
+        <w:rPr>
+          <w:rFonts w:ascii="Calibri" w:eastAsia="Times New Roman" w:hAnsi="Calibri" w:cs="Times New Roman"/>
+          <w:color w:val="000000"/>
+          <w:sz w:val="24"/>
+          <w:szCs w:val="24"/>
+          <w:lang w:val="sk-SK"/>
+        </w:rPr>
+        <w:br/>
+        <w:t>Vyrába: </w:t>
+      </w:r>
+      <w:proofErr w:type="spellStart"/>
+      <w:r>
+        <w:rPr>
+          <w:rFonts w:ascii="Calibri" w:eastAsia="Times New Roman" w:hAnsi="Calibri" w:cs="Times New Roman"/>
+          <w:b/>
+          <w:bCs/>
+          <w:color w:val="000000"/>
+          <w:sz w:val="24"/>
+          <w:szCs w:val="24"/>
+          <w:lang w:val="sk-SK"/>
+        </w:rPr>
+        <w:t>Two</w:t>
+      </w:r>
+      <w:proofErr w:type="spellEnd"/>
+      <w:r>
+        <w:rPr>
+          <w:rFonts w:ascii="Calibri" w:eastAsia="Times New Roman" w:hAnsi="Calibri" w:cs="Times New Roman"/>
+          <w:b/>
+          <w:bCs/>
+          <w:color w:val="000000"/>
+          <w:sz w:val="24"/>
+          <w:szCs w:val="24"/>
+          <w:lang w:val="sk-SK"/>
+        </w:rPr>
+        <w:t xml:space="preserve"> </w:t>
+      </w:r>
+      <w:proofErr w:type="spellStart"/>
+      <w:r>
+        <w:rPr>
+          <w:rFonts w:ascii="Calibri" w:eastAsia="Times New Roman" w:hAnsi="Calibri" w:cs="Times New Roman"/>
+          <w:b/>
+          <w:bCs/>
+          <w:color w:val="000000"/>
+          <w:sz w:val="24"/>
+          <w:szCs w:val="24"/>
+          <w:lang w:val="sk-SK"/>
+        </w:rPr>
+        <w:t>Wings</w:t>
+      </w:r>
+      <w:proofErr w:type="spellEnd"/>
+      <w:r>
+        <w:rPr>
+          <w:rFonts w:ascii="Calibri" w:eastAsia="Times New Roman" w:hAnsi="Calibri" w:cs="Times New Roman"/>
+          <w:b/>
+          <w:bCs/>
+          <w:color w:val="000000"/>
+          <w:sz w:val="24"/>
+          <w:szCs w:val="24"/>
+          <w:lang w:val="sk-SK"/>
+        </w:rPr>
+        <w:t xml:space="preserve"> </w:t>
+      </w:r>
+      <w:proofErr w:type="spellStart"/>
+      <w:r>
+        <w:rPr>
+          <w:rFonts w:ascii="Calibri" w:eastAsia="Times New Roman" w:hAnsi="Calibri" w:cs="Times New Roman"/>
+          <w:b/>
+          <w:bCs/>
+          <w:color w:val="000000"/>
+          <w:sz w:val="24"/>
+          <w:szCs w:val="24"/>
+          <w:lang w:val="sk-SK"/>
+        </w:rPr>
+        <w:t>s.r.o</w:t>
+      </w:r>
+      <w:proofErr w:type="spellEnd"/>
+      <w:r>
+        <w:rPr>
+          <w:rFonts w:ascii="Calibri" w:eastAsia="Times New Roman" w:hAnsi="Calibri" w:cs="Times New Roman"/>
+          <w:b/>
+          <w:bCs/>
+          <w:color w:val="000000"/>
+          <w:sz w:val="24"/>
+          <w:szCs w:val="24"/>
+          <w:lang w:val="sk-SK"/>
+        </w:rPr>
+        <w:t>.</w:t>
+      </w:r>
+      <w:r>
+        <w:rPr>
+          <w:rFonts w:ascii="Calibri" w:eastAsia="Times New Roman" w:hAnsi="Calibri" w:cs="Times New Roman"/>
+          <w:color w:val="000000"/>
+          <w:sz w:val="24"/>
+          <w:szCs w:val="24"/>
+          <w:lang w:val="sk-SK"/>
+        </w:rPr>
+        <w:t>, Letisko Košice, 04175 Košice; prevádzka: Pri bitúnku 2, Košice. Dátum spotreby je číslo šarže. Množstvo/Hmotnosť: 234. Krajina pôvodu: Slovenská republika. Balené v ochrannej atmosfére. Skladujte v chlade pri teplote: 2-4°C. Po otvorení skonzumujte ihneď, alebo najneskôr do 1 hodiny. Spotrebujte do: viď. na obale.</w:t>
+      </w:r>
+    </w:p>
+    <w:p>
+      <w:pPr>
+        <w:spacing w:after="0" w:line="240" w:lineRule="auto"/>
+        <w:jc w:val="both"/>
+        <w:rPr>
+          <w:rFonts w:ascii="Calibri" w:eastAsia="Times New Roman" w:hAnsi="Calibri" w:cs="Times New Roman"/>
+          <w:color w:val="000000"/>
+          <w:sz w:val="24"/>
+          <w:szCs w:val="24"/>
+          <w:lang w:val="sk-SK"/>
+        </w:rPr>
+      </w:pPr>
+    </w:p>
+    <w:p>
+      <w:pPr>
+        <w:tabs>
+          <w:tab w:val="left" w:pos="2838"/>
+        </w:tabs>
+        <w:rPr>
+          <w:sz w:val="40"/>
+          <w:lang w:val="sk-SK"/>
+        </w:rPr>
+      </w:pPr>
       <w:bookmarkStart w:id="0" w:name="_GoBack"/>
       <w:bookmarkEnd w:id="0"/>
     </w:p>
@@ -7763,7 +10384,7 @@
       </w:pPr>
     </w:pPrDefault>
   </w:docDefaults>
-  <w:latentStyles w:defLockedState="0" w:defUIPriority="99" w:defSemiHidden="0" w:defUnhideWhenUsed="0" w:defQFormat="0" w:count="380">
+  <w:latentStyles w:defLockedState="0" w:defUIPriority="99" w:defSemiHidden="0" w:defUnhideWhenUsed="0" w:defQFormat="0" w:count="371">
     <w:lsdException w:name="Normal" w:uiPriority="0" w:qFormat="1"/>
     <w:lsdException w:name="heading 1" w:uiPriority="9" w:qFormat="1"/>
     <w:lsdException w:name="heading 2" w:semiHidden="1" w:uiPriority="9" w:unhideWhenUsed="1" w:qFormat="1"/>
@@ -8180,6 +10801,19 @@
       <w:szCs w:val="24"/>
     </w:rPr>
   </w:style>
+  <w:style w:type="paragraph" w:customStyle="1" w:styleId="title">
+    <w:name w:val="title"/>
+    <w:basedOn w:val="Normal"/>
+    <w:rsid w:val="00C850AF"/>
+    <w:pPr>
+      <w:spacing w:before="100" w:beforeAutospacing="1" w:after="100" w:afterAutospacing="1" w:line="240" w:lineRule="auto"/>
+    </w:pPr>
+    <w:rPr>
+      <w:rFonts w:ascii="Times New Roman" w:eastAsia="Times New Roman" w:hAnsi="Times New Roman" w:cs="Times New Roman"/>
+      <w:sz w:val="24"/>
+      <w:szCs w:val="24"/>
+    </w:rPr>
+  </w:style>
 </w:styles>
 </file>
 

</xml_diff>